<commit_message>
Aggiunta e modifica pezzi documentazione
</commit_message>
<xml_diff>
--- a/task2/Caso d'utilizzo task2/Scenario_d'utilizzo_task2 .docx
+++ b/task2/Caso d'utilizzo task2/Scenario_d'utilizzo_task2 .docx
@@ -2,7 +2,10 @@
 <file path=word/document.xml><?xml version="1.0" encoding="utf-8"?>
 <w:document xmlns:wpc="http://schemas.microsoft.com/office/word/2010/wordprocessingCanvas" xmlns:cx="http://schemas.microsoft.com/office/drawing/2014/chartex" xmlns:cx1="http://schemas.microsoft.com/office/drawing/2015/9/8/chartex" xmlns:cx2="http://schemas.microsoft.com/office/drawing/2015/10/21/chartex" xmlns:cx3="http://schemas.microsoft.com/office/drawing/2016/5/9/chartex" xmlns:cx4="http://schemas.microsoft.com/office/drawing/2016/5/10/chartex" xmlns:cx5="http://schemas.microsoft.com/office/drawing/2016/5/11/chartex" xmlns:cx6="http://schemas.microsoft.com/office/drawing/2016/5/12/chartex" xmlns:cx7="http://schemas.microsoft.com/office/drawing/2016/5/13/chartex" xmlns:cx8="http://schemas.microsoft.com/office/drawing/2016/5/14/chartex" xmlns:mc="http://schemas.openxmlformats.org/markup-compatibility/2006" xmlns:aink="http://schemas.microsoft.com/office/drawing/2016/ink" xmlns:am3d="http://schemas.microsoft.com/office/drawing/2017/model3d" xmlns:o="urn:schemas-microsoft-com:office:office" xmlns:r="http://schemas.openxmlformats.org/officeDocument/2006/relationships" xmlns:m="http://schemas.openxmlformats.org/officeDocument/2006/math" xmlns:v="urn:schemas-microsoft-com:vml" xmlns:wp14="http://schemas.microsoft.com/office/word/2010/wordprocessingDrawing" xmlns:wp="http://schemas.openxmlformats.org/drawingml/2006/wordprocessingDrawing" xmlns:w10="urn:schemas-microsoft-com:office:word" xmlns:w="http://schemas.openxmlformats.org/wordprocessingml/2006/main" xmlns:w14="http://schemas.microsoft.com/office/word/2010/wordml" xmlns:w15="http://schemas.microsoft.com/office/word/2012/wordml" xmlns:w16cid="http://schemas.microsoft.com/office/word/2016/wordml/cid" xmlns:w16se="http://schemas.microsoft.com/office/word/2015/wordml/symex" xmlns:wpg="http://schemas.microsoft.com/office/word/2010/wordprocessingGroup" xmlns:wpi="http://schemas.microsoft.com/office/word/2010/wordprocessingInk" xmlns:wne="http://schemas.microsoft.com/office/word/2006/wordml" xmlns:wps="http://schemas.microsoft.com/office/word/2010/wordprocessingShape" mc:Ignorable="w14 w15 w16se w16cid wp14">
   <w:body>
-    <w:p/>
+    <w:p>
+      <w:bookmarkStart w:id="0" w:name="_GoBack"/>
+      <w:bookmarkEnd w:id="0"/>
+    </w:p>
     <w:p>
       <w:pPr>
         <w:rPr>
@@ -131,7 +134,7 @@
           <w:szCs w:val="24"/>
         </w:rPr>
         <w:drawing>
-          <wp:inline distT="0" distB="0" distL="0" distR="0">
+          <wp:inline distT="0" distB="0" distL="0" distR="0" wp14:anchorId="51F886C6" wp14:editId="46573B7C">
             <wp:extent cx="4772025" cy="4105275"/>
             <wp:effectExtent l="0" t="0" r="9525" b="9525"/>
             <wp:docPr id="1" name="Immagine 1" descr="Immagine che contiene screenshot&#10;&#10;Descrizione generata automaticamente"/>
@@ -576,7 +579,7 @@
           <w:szCs w:val="24"/>
         </w:rPr>
       </w:pPr>
-      <w:bookmarkStart w:id="0" w:name="_Hlk31703132"/>
+      <w:bookmarkStart w:id="1" w:name="_Hlk31703132"/>
       <w:r>
         <w:rPr>
           <w:rFonts w:ascii="Times New Roman" w:hAnsi="Times New Roman" w:cs="Times New Roman"/>
@@ -1549,7 +1552,7 @@
         <w:t>.5.2 Il sistema passa al punto 7.1.</w:t>
       </w:r>
     </w:p>
-    <w:bookmarkEnd w:id="0"/>
+    <w:bookmarkEnd w:id="1"/>
     <w:p>
       <w:pPr>
         <w:jc w:val="both"/>
@@ -1726,7 +1729,7 @@
           <w:szCs w:val="36"/>
         </w:rPr>
         <w:drawing>
-          <wp:inline distT="0" distB="0" distL="0" distR="0">
+          <wp:inline distT="0" distB="0" distL="0" distR="0" wp14:anchorId="1B91F0EC" wp14:editId="48D43E4A">
             <wp:extent cx="5057775" cy="5438775"/>
             <wp:effectExtent l="0" t="0" r="9525" b="9525"/>
             <wp:docPr id="5" name="Immagine 5" descr="Immagine che contiene screenshot&#10;&#10;Descrizione generata automaticamente"/>
@@ -2141,7 +2144,7 @@
           <w:szCs w:val="36"/>
         </w:rPr>
         <w:drawing>
-          <wp:inline distT="0" distB="0" distL="0" distR="0">
+          <wp:inline distT="0" distB="0" distL="0" distR="0" wp14:anchorId="11666B56" wp14:editId="21307C8A">
             <wp:extent cx="6105525" cy="4200525"/>
             <wp:effectExtent l="0" t="0" r="9525" b="9525"/>
             <wp:docPr id="3" name="Immagine 3"/>
@@ -2202,7 +2205,7 @@
           <w:szCs w:val="24"/>
         </w:rPr>
       </w:pPr>
-      <w:bookmarkStart w:id="1" w:name="_Hlk31665685"/>
+      <w:bookmarkStart w:id="2" w:name="_Hlk31665685"/>
       <w:r>
         <w:rPr>
           <w:rFonts w:ascii="Times New Roman" w:hAnsi="Times New Roman" w:cs="Times New Roman"/>
@@ -2535,7 +2538,7 @@
         <w:t>3.5.1 Il sistema carica la pagina di modifica del proprio profilo e passa al punto 8.1.</w:t>
       </w:r>
     </w:p>
-    <w:bookmarkEnd w:id="1"/>
+    <w:bookmarkEnd w:id="2"/>
     <w:p>
       <w:pPr>
         <w:jc w:val="both"/>
@@ -2598,7 +2601,7 @@
           <w:szCs w:val="24"/>
         </w:rPr>
         <w:drawing>
-          <wp:inline distT="0" distB="0" distL="0" distR="0">
+          <wp:inline distT="0" distB="0" distL="0" distR="0" wp14:anchorId="5C2679BF" wp14:editId="4B197664">
             <wp:extent cx="6105525" cy="3724275"/>
             <wp:effectExtent l="0" t="0" r="9525" b="9525"/>
             <wp:docPr id="4" name="Immagine 4"/>
@@ -2767,7 +2770,7 @@
           <w:u w:val="single"/>
         </w:rPr>
       </w:pPr>
-      <w:bookmarkStart w:id="2" w:name="_Hlk31667534"/>
+      <w:bookmarkStart w:id="3" w:name="_Hlk31667534"/>
       <w:r>
         <w:rPr>
           <w:rFonts w:ascii="Times New Roman" w:hAnsi="Times New Roman" w:cs="Times New Roman"/>
@@ -2856,7 +2859,7 @@
         <w:t>.1</w:t>
       </w:r>
     </w:p>
-    <w:bookmarkEnd w:id="2"/>
+    <w:bookmarkEnd w:id="3"/>
     <w:p>
       <w:pPr>
         <w:jc w:val="both"/>
@@ -3039,7 +3042,7 @@
           <w:szCs w:val="24"/>
         </w:rPr>
       </w:pPr>
-      <w:bookmarkStart w:id="3" w:name="_Hlk31668611"/>
+      <w:bookmarkStart w:id="4" w:name="_Hlk31668611"/>
       <w:r>
         <w:rPr>
           <w:rFonts w:ascii="Times New Roman" w:hAnsi="Times New Roman" w:cs="Times New Roman"/>
@@ -3108,7 +3111,7 @@
         <w:t>.5.1 Il sistema carica la pagina di modifica del proprio profilo e passa al punto 8.1.</w:t>
       </w:r>
     </w:p>
-    <w:bookmarkEnd w:id="3"/>
+    <w:bookmarkEnd w:id="4"/>
     <w:p>
       <w:pPr>
         <w:jc w:val="both"/>
@@ -3205,7 +3208,7 @@
           <w:szCs w:val="36"/>
         </w:rPr>
         <w:drawing>
-          <wp:inline distT="0" distB="0" distL="0" distR="0">
+          <wp:inline distT="0" distB="0" distL="0" distR="0" wp14:anchorId="2ADFCAA6" wp14:editId="666E007E">
             <wp:extent cx="6120130" cy="3566160"/>
             <wp:effectExtent l="0" t="0" r="0" b="0"/>
             <wp:docPr id="6" name="Immagine 6"/>
@@ -3543,7 +3546,7 @@
           <w:szCs w:val="36"/>
         </w:rPr>
         <w:drawing>
-          <wp:inline distT="0" distB="0" distL="0" distR="0">
+          <wp:inline distT="0" distB="0" distL="0" distR="0" wp14:anchorId="2515D8D6" wp14:editId="522C5545">
             <wp:extent cx="6120130" cy="3317875"/>
             <wp:effectExtent l="0" t="0" r="0" b="0"/>
             <wp:docPr id="7" name="Immagine 7"/>
@@ -3715,7 +3718,7 @@
           <w:szCs w:val="24"/>
         </w:rPr>
       </w:pPr>
-      <w:bookmarkStart w:id="4" w:name="_Hlk31670289"/>
+      <w:bookmarkStart w:id="5" w:name="_Hlk31670289"/>
       <w:r>
         <w:rPr>
           <w:rFonts w:ascii="Times New Roman" w:hAnsi="Times New Roman" w:cs="Times New Roman"/>
@@ -3761,7 +3764,7 @@
         <w:t>6.3.1 Il sistema carica la pagina di modifica del proprio profilo e passa al punto 8.1.</w:t>
       </w:r>
     </w:p>
-    <w:bookmarkEnd w:id="4"/>
+    <w:bookmarkEnd w:id="5"/>
     <w:p>
       <w:pPr>
         <w:rPr>
@@ -3858,7 +3861,7 @@
           <w:szCs w:val="36"/>
         </w:rPr>
         <w:drawing>
-          <wp:inline distT="0" distB="0" distL="0" distR="0">
+          <wp:inline distT="0" distB="0" distL="0" distR="0" wp14:anchorId="09D01581" wp14:editId="0ED5BCC0">
             <wp:extent cx="6120130" cy="3159760"/>
             <wp:effectExtent l="0" t="0" r="0" b="2540"/>
             <wp:docPr id="8" name="Immagine 8"/>
@@ -3926,17 +3929,7 @@
           <w:sz w:val="24"/>
           <w:szCs w:val="24"/>
         </w:rPr>
-        <w:t xml:space="preserve">7.1 IF l’utente schiaccia </w:t>
-      </w:r>
-      <w:bookmarkStart w:id="5" w:name="_GoBack"/>
-      <w:bookmarkEnd w:id="5"/>
-      <w:r>
-        <w:rPr>
-          <w:rFonts w:ascii="Times New Roman" w:hAnsi="Times New Roman" w:cs="Times New Roman"/>
-          <w:sz w:val="24"/>
-          <w:szCs w:val="24"/>
-        </w:rPr>
-        <w:t xml:space="preserve">il link </w:t>
+        <w:t xml:space="preserve">7.1 IF l’utente schiaccia il link </w:t>
       </w:r>
       <w:r>
         <w:rPr>
@@ -4398,7 +4391,7 @@
           <w:szCs w:val="36"/>
         </w:rPr>
         <w:drawing>
-          <wp:inline distT="0" distB="0" distL="0" distR="0">
+          <wp:inline distT="0" distB="0" distL="0" distR="0" wp14:anchorId="38B6BEC8" wp14:editId="55C1DEDD">
             <wp:extent cx="6120130" cy="4082415"/>
             <wp:effectExtent l="0" t="0" r="0" b="0"/>
             <wp:docPr id="9" name="Immagine 9"/>
@@ -6386,7 +6379,7 @@
           <w:szCs w:val="36"/>
         </w:rPr>
         <w:drawing>
-          <wp:inline distT="0" distB="0" distL="0" distR="0">
+          <wp:inline distT="0" distB="0" distL="0" distR="0" wp14:anchorId="098FA6D2" wp14:editId="66FF744B">
             <wp:extent cx="6120130" cy="4083050"/>
             <wp:effectExtent l="0" t="0" r="0" b="0"/>
             <wp:docPr id="2" name="Immagine 2" descr="Immagine che contiene screenshot&#10;&#10;Descrizione generata automaticamente"/>
@@ -6948,7 +6941,7 @@
           <w:szCs w:val="36"/>
         </w:rPr>
         <w:drawing>
-          <wp:inline distT="0" distB="0" distL="0" distR="0">
+          <wp:inline distT="0" distB="0" distL="0" distR="0" wp14:anchorId="711D4F50" wp14:editId="0C78A9C0">
             <wp:extent cx="6120130" cy="8249920"/>
             <wp:effectExtent l="0" t="0" r="0" b="0"/>
             <wp:docPr id="11" name="Immagine 11"/>
@@ -7015,26 +7008,51 @@
           <w:szCs w:val="24"/>
           <w:u w:val="single"/>
         </w:rPr>
-        <w:t>Ricerca per attributo</w:t>
-      </w:r>
-    </w:p>
-    <w:p>
-      <w:pPr>
-        <w:jc w:val="both"/>
-        <w:rPr>
-          <w:rFonts w:ascii="Times New Roman" w:hAnsi="Times New Roman" w:cs="Times New Roman"/>
-          <w:sz w:val="24"/>
-          <w:szCs w:val="24"/>
-        </w:rPr>
-      </w:pPr>
-      <w:r>
-        <w:rPr>
-          <w:rFonts w:ascii="Times New Roman" w:hAnsi="Times New Roman" w:cs="Times New Roman"/>
-          <w:sz w:val="24"/>
-          <w:szCs w:val="24"/>
-        </w:rPr>
-        <w:tab/>
-        <w:t>9.2.1.1 Il sistema carica la pagina per la ricerca per attributo.</w:t>
+        <w:t xml:space="preserve">Ricerca per </w:t>
+      </w:r>
+      <w:r>
+        <w:rPr>
+          <w:rFonts w:ascii="Times New Roman" w:hAnsi="Times New Roman" w:cs="Times New Roman"/>
+          <w:sz w:val="24"/>
+          <w:szCs w:val="24"/>
+          <w:u w:val="single"/>
+        </w:rPr>
+        <w:t>nome</w:t>
+      </w:r>
+    </w:p>
+    <w:p>
+      <w:pPr>
+        <w:jc w:val="both"/>
+        <w:rPr>
+          <w:rFonts w:ascii="Times New Roman" w:hAnsi="Times New Roman" w:cs="Times New Roman"/>
+          <w:sz w:val="24"/>
+          <w:szCs w:val="24"/>
+        </w:rPr>
+      </w:pPr>
+      <w:r>
+        <w:rPr>
+          <w:rFonts w:ascii="Times New Roman" w:hAnsi="Times New Roman" w:cs="Times New Roman"/>
+          <w:sz w:val="24"/>
+          <w:szCs w:val="24"/>
+        </w:rPr>
+        <w:tab/>
+        <w:t xml:space="preserve">9.2.1.1 Il sistema carica la pagina per la ricerca per </w:t>
+      </w:r>
+      <w:r>
+        <w:rPr>
+          <w:rFonts w:ascii="Times New Roman" w:hAnsi="Times New Roman" w:cs="Times New Roman"/>
+          <w:sz w:val="24"/>
+          <w:szCs w:val="24"/>
+        </w:rPr>
+        <w:t>nome</w:t>
+      </w:r>
+      <w:r>
+        <w:rPr>
+          <w:rFonts w:ascii="Times New Roman" w:hAnsi="Times New Roman" w:cs="Times New Roman"/>
+          <w:sz w:val="24"/>
+          <w:szCs w:val="24"/>
+        </w:rPr>
+        <w:t>.</w:t>
       </w:r>
     </w:p>
     <w:p>
@@ -7412,7 +7430,7 @@
           <w:szCs w:val="36"/>
         </w:rPr>
         <w:drawing>
-          <wp:inline distT="0" distB="0" distL="0" distR="0">
+          <wp:inline distT="0" distB="0" distL="0" distR="0" wp14:anchorId="0C14DDA1" wp14:editId="178729C8">
             <wp:extent cx="6120130" cy="3926840"/>
             <wp:effectExtent l="0" t="0" r="0" b="0"/>
             <wp:docPr id="10" name="Immagine 10"/>
@@ -7994,7 +8012,7 @@
           <w:szCs w:val="36"/>
         </w:rPr>
         <w:drawing>
-          <wp:inline distT="0" distB="0" distL="0" distR="0">
+          <wp:inline distT="0" distB="0" distL="0" distR="0" wp14:anchorId="375A8B4A" wp14:editId="279E611D">
             <wp:extent cx="5044440" cy="7017623"/>
             <wp:effectExtent l="0" t="0" r="3810" b="0"/>
             <wp:docPr id="15" name="Immagine 15"/>
@@ -8382,7 +8400,7 @@
           <w:szCs w:val="24"/>
           <w:u w:val="single"/>
         </w:rPr>
-        <w:t>Aggiorna</w:t>
+        <w:t>Aggiungi</w:t>
       </w:r>
       <w:r>
         <w:rPr>
@@ -8750,7 +8768,7 @@
           <w:szCs w:val="36"/>
         </w:rPr>
         <w:drawing>
-          <wp:inline distT="0" distB="0" distL="0" distR="0">
+          <wp:inline distT="0" distB="0" distL="0" distR="0" wp14:anchorId="0200571A" wp14:editId="621A3172">
             <wp:extent cx="4043356" cy="5638800"/>
             <wp:effectExtent l="0" t="0" r="0" b="0"/>
             <wp:docPr id="13" name="Immagine 13"/>
@@ -9082,7 +9100,7 @@
           <w:szCs w:val="36"/>
         </w:rPr>
         <w:drawing>
-          <wp:inline distT="0" distB="0" distL="0" distR="0">
+          <wp:inline distT="0" distB="0" distL="0" distR="0" wp14:anchorId="21E7DAAE" wp14:editId="56BCFDC8">
             <wp:extent cx="6120130" cy="4082415"/>
             <wp:effectExtent l="0" t="0" r="0" b="0"/>
             <wp:docPr id="14" name="Immagine 14"/>
@@ -9793,7 +9811,7 @@
           <w:szCs w:val="36"/>
         </w:rPr>
         <w:drawing>
-          <wp:inline distT="0" distB="0" distL="0" distR="0">
+          <wp:inline distT="0" distB="0" distL="0" distR="0" wp14:anchorId="2B60C0D1" wp14:editId="39D1DFA1">
             <wp:extent cx="6120130" cy="4082415"/>
             <wp:effectExtent l="0" t="0" r="0" b="0"/>
             <wp:docPr id="17" name="Immagine 17" descr="Immagine che contiene screenshot&#10;&#10;Descrizione generata automaticamente"/>
@@ -10987,6 +11005,62 @@
           <w:szCs w:val="24"/>
         </w:rPr>
         <w:tab/>
+        <w:t>14.1</w:t>
+      </w:r>
+      <w:r>
+        <w:rPr>
+          <w:rFonts w:ascii="Times New Roman" w:hAnsi="Times New Roman" w:cs="Times New Roman"/>
+          <w:sz w:val="24"/>
+          <w:szCs w:val="24"/>
+        </w:rPr>
+        <w:t>.11</w:t>
+      </w:r>
+      <w:r>
+        <w:rPr>
+          <w:rFonts w:ascii="Times New Roman" w:hAnsi="Times New Roman" w:cs="Times New Roman"/>
+          <w:sz w:val="24"/>
+          <w:szCs w:val="24"/>
+        </w:rPr>
+        <w:t>.2.</w:t>
+      </w:r>
+      <w:r>
+        <w:rPr>
+          <w:rFonts w:ascii="Times New Roman" w:hAnsi="Times New Roman" w:cs="Times New Roman"/>
+          <w:sz w:val="24"/>
+          <w:szCs w:val="24"/>
+        </w:rPr>
+        <w:t>2</w:t>
+      </w:r>
+      <w:r>
+        <w:rPr>
+          <w:rFonts w:ascii="Times New Roman" w:hAnsi="Times New Roman" w:cs="Times New Roman"/>
+          <w:sz w:val="24"/>
+          <w:szCs w:val="24"/>
+        </w:rPr>
+        <w:t xml:space="preserve"> il sistema </w:t>
+      </w:r>
+      <w:r>
+        <w:rPr>
+          <w:rFonts w:ascii="Times New Roman" w:hAnsi="Times New Roman" w:cs="Times New Roman"/>
+          <w:sz w:val="24"/>
+          <w:szCs w:val="24"/>
+        </w:rPr>
+        <w:t>torna</w:t>
+      </w:r>
+      <w:r>
+        <w:rPr>
+          <w:rFonts w:ascii="Times New Roman" w:hAnsi="Times New Roman" w:cs="Times New Roman"/>
+          <w:sz w:val="24"/>
+          <w:szCs w:val="24"/>
+        </w:rPr>
+        <w:t xml:space="preserve"> al punto </w:t>
+      </w:r>
+      <w:r>
+        <w:rPr>
+          <w:rFonts w:ascii="Times New Roman" w:hAnsi="Times New Roman" w:cs="Times New Roman"/>
+          <w:sz w:val="24"/>
+          <w:szCs w:val="24"/>
+        </w:rPr>
         <w:t>14.</w:t>
       </w:r>
       <w:r>
@@ -10995,6 +11069,100 @@
           <w:sz w:val="24"/>
           <w:szCs w:val="24"/>
         </w:rPr>
+        <w:t>1</w:t>
+      </w:r>
+      <w:r>
+        <w:rPr>
+          <w:rFonts w:ascii="Times New Roman" w:hAnsi="Times New Roman" w:cs="Times New Roman"/>
+          <w:sz w:val="24"/>
+          <w:szCs w:val="24"/>
+        </w:rPr>
+        <w:t>.1</w:t>
+      </w:r>
+    </w:p>
+    <w:p>
+      <w:pPr>
+        <w:jc w:val="both"/>
+        <w:rPr>
+          <w:rFonts w:ascii="Times New Roman" w:hAnsi="Times New Roman" w:cs="Times New Roman"/>
+          <w:sz w:val="24"/>
+          <w:szCs w:val="24"/>
+        </w:rPr>
+      </w:pPr>
+      <w:r>
+        <w:rPr>
+          <w:rFonts w:ascii="Times New Roman" w:hAnsi="Times New Roman" w:cs="Times New Roman"/>
+          <w:sz w:val="24"/>
+          <w:szCs w:val="24"/>
+        </w:rPr>
+        <w:tab/>
+        <w:t>14.</w:t>
+      </w:r>
+      <w:r>
+        <w:rPr>
+          <w:rFonts w:ascii="Times New Roman" w:hAnsi="Times New Roman" w:cs="Times New Roman"/>
+          <w:sz w:val="24"/>
+          <w:szCs w:val="24"/>
+        </w:rPr>
+        <w:t>1.</w:t>
+      </w:r>
+      <w:r>
+        <w:rPr>
+          <w:rFonts w:ascii="Times New Roman" w:hAnsi="Times New Roman" w:cs="Times New Roman"/>
+          <w:sz w:val="24"/>
+          <w:szCs w:val="24"/>
+        </w:rPr>
+        <w:t>1</w:t>
+      </w:r>
+      <w:r>
+        <w:rPr>
+          <w:rFonts w:ascii="Times New Roman" w:hAnsi="Times New Roman" w:cs="Times New Roman"/>
+          <w:sz w:val="24"/>
+          <w:szCs w:val="24"/>
+        </w:rPr>
+        <w:t>1</w:t>
+      </w:r>
+      <w:r>
+        <w:rPr>
+          <w:rFonts w:ascii="Times New Roman" w:hAnsi="Times New Roman" w:cs="Times New Roman"/>
+          <w:sz w:val="24"/>
+          <w:szCs w:val="24"/>
+        </w:rPr>
+        <w:t>.3 IF il sistema non conferma l’eliminazione.</w:t>
+      </w:r>
+    </w:p>
+    <w:p>
+      <w:pPr>
+        <w:jc w:val="both"/>
+        <w:rPr>
+          <w:rFonts w:ascii="Times New Roman" w:hAnsi="Times New Roman" w:cs="Times New Roman"/>
+          <w:sz w:val="24"/>
+          <w:szCs w:val="24"/>
+        </w:rPr>
+      </w:pPr>
+      <w:r>
+        <w:rPr>
+          <w:rFonts w:ascii="Times New Roman" w:hAnsi="Times New Roman" w:cs="Times New Roman"/>
+          <w:sz w:val="24"/>
+          <w:szCs w:val="24"/>
+        </w:rPr>
+        <w:tab/>
+      </w:r>
+      <w:r>
+        <w:rPr>
+          <w:rFonts w:ascii="Times New Roman" w:hAnsi="Times New Roman" w:cs="Times New Roman"/>
+          <w:sz w:val="24"/>
+          <w:szCs w:val="24"/>
+        </w:rPr>
+        <w:tab/>
+        <w:t>14.</w:t>
+      </w:r>
+      <w:r>
+        <w:rPr>
+          <w:rFonts w:ascii="Times New Roman" w:hAnsi="Times New Roman" w:cs="Times New Roman"/>
+          <w:sz w:val="24"/>
+          <w:szCs w:val="24"/>
+        </w:rPr>
         <w:t>1.11</w:t>
       </w:r>
       <w:r>
@@ -11003,77 +11171,7 @@
           <w:sz w:val="24"/>
           <w:szCs w:val="24"/>
         </w:rPr>
-        <w:t>.2.2 il sistema carica la pagina di login.</w:t>
-      </w:r>
-    </w:p>
-    <w:p>
-      <w:pPr>
-        <w:jc w:val="both"/>
-        <w:rPr>
-          <w:rFonts w:ascii="Times New Roman" w:hAnsi="Times New Roman" w:cs="Times New Roman"/>
-          <w:sz w:val="24"/>
-          <w:szCs w:val="24"/>
-        </w:rPr>
-      </w:pPr>
-      <w:r>
-        <w:rPr>
-          <w:rFonts w:ascii="Times New Roman" w:hAnsi="Times New Roman" w:cs="Times New Roman"/>
-          <w:sz w:val="24"/>
-          <w:szCs w:val="24"/>
-        </w:rPr>
-        <w:tab/>
-      </w:r>
-      <w:r>
-        <w:rPr>
-          <w:rFonts w:ascii="Times New Roman" w:hAnsi="Times New Roman" w:cs="Times New Roman"/>
-          <w:sz w:val="24"/>
-          <w:szCs w:val="24"/>
-        </w:rPr>
-        <w:tab/>
-        <w:t>14.1</w:t>
-      </w:r>
-      <w:r>
-        <w:rPr>
-          <w:rFonts w:ascii="Times New Roman" w:hAnsi="Times New Roman" w:cs="Times New Roman"/>
-          <w:sz w:val="24"/>
-          <w:szCs w:val="24"/>
-        </w:rPr>
-        <w:t>.11</w:t>
-      </w:r>
-      <w:r>
-        <w:rPr>
-          <w:rFonts w:ascii="Times New Roman" w:hAnsi="Times New Roman" w:cs="Times New Roman"/>
-          <w:sz w:val="24"/>
-          <w:szCs w:val="24"/>
-        </w:rPr>
-        <w:t>.2.3 il sistema passa al punto 1.1.</w:t>
-      </w:r>
-    </w:p>
-    <w:p>
-      <w:pPr>
-        <w:jc w:val="both"/>
-        <w:rPr>
-          <w:rFonts w:ascii="Times New Roman" w:hAnsi="Times New Roman" w:cs="Times New Roman"/>
-          <w:sz w:val="24"/>
-          <w:szCs w:val="24"/>
-        </w:rPr>
-      </w:pPr>
-      <w:r>
-        <w:rPr>
-          <w:rFonts w:ascii="Times New Roman" w:hAnsi="Times New Roman" w:cs="Times New Roman"/>
-          <w:sz w:val="24"/>
-          <w:szCs w:val="24"/>
-        </w:rPr>
-        <w:tab/>
-        <w:t>14.</w:t>
-      </w:r>
-      <w:r>
-        <w:rPr>
-          <w:rFonts w:ascii="Times New Roman" w:hAnsi="Times New Roman" w:cs="Times New Roman"/>
-          <w:sz w:val="24"/>
-          <w:szCs w:val="24"/>
-        </w:rPr>
-        <w:t>1.</w:t>
+        <w:t>.3.1 il sistema torna al punto 14.1.</w:t>
       </w:r>
       <w:r>
         <w:rPr>
@@ -11083,73 +11181,6 @@
         </w:rPr>
         <w:t>1</w:t>
       </w:r>
-      <w:r>
-        <w:rPr>
-          <w:rFonts w:ascii="Times New Roman" w:hAnsi="Times New Roman" w:cs="Times New Roman"/>
-          <w:sz w:val="24"/>
-          <w:szCs w:val="24"/>
-        </w:rPr>
-        <w:t>1</w:t>
-      </w:r>
-      <w:r>
-        <w:rPr>
-          <w:rFonts w:ascii="Times New Roman" w:hAnsi="Times New Roman" w:cs="Times New Roman"/>
-          <w:sz w:val="24"/>
-          <w:szCs w:val="24"/>
-        </w:rPr>
-        <w:t>.3 IF il sistema non conferma l’eliminazione.</w:t>
-      </w:r>
-    </w:p>
-    <w:p>
-      <w:pPr>
-        <w:jc w:val="both"/>
-        <w:rPr>
-          <w:rFonts w:ascii="Times New Roman" w:hAnsi="Times New Roman" w:cs="Times New Roman"/>
-          <w:sz w:val="24"/>
-          <w:szCs w:val="24"/>
-        </w:rPr>
-      </w:pPr>
-      <w:r>
-        <w:rPr>
-          <w:rFonts w:ascii="Times New Roman" w:hAnsi="Times New Roman" w:cs="Times New Roman"/>
-          <w:sz w:val="24"/>
-          <w:szCs w:val="24"/>
-        </w:rPr>
-        <w:tab/>
-      </w:r>
-      <w:r>
-        <w:rPr>
-          <w:rFonts w:ascii="Times New Roman" w:hAnsi="Times New Roman" w:cs="Times New Roman"/>
-          <w:sz w:val="24"/>
-          <w:szCs w:val="24"/>
-        </w:rPr>
-        <w:tab/>
-        <w:t>14.</w:t>
-      </w:r>
-      <w:r>
-        <w:rPr>
-          <w:rFonts w:ascii="Times New Roman" w:hAnsi="Times New Roman" w:cs="Times New Roman"/>
-          <w:sz w:val="24"/>
-          <w:szCs w:val="24"/>
-        </w:rPr>
-        <w:t>1.11</w:t>
-      </w:r>
-      <w:r>
-        <w:rPr>
-          <w:rFonts w:ascii="Times New Roman" w:hAnsi="Times New Roman" w:cs="Times New Roman"/>
-          <w:sz w:val="24"/>
-          <w:szCs w:val="24"/>
-        </w:rPr>
-        <w:t>.3.1 il sistema torna al punto 14.1.</w:t>
-      </w:r>
-      <w:r>
-        <w:rPr>
-          <w:rFonts w:ascii="Times New Roman" w:hAnsi="Times New Roman" w:cs="Times New Roman"/>
-          <w:sz w:val="24"/>
-          <w:szCs w:val="24"/>
-        </w:rPr>
-        <w:t>1</w:t>
-      </w:r>
     </w:p>
     <w:p>
       <w:pPr>
@@ -11183,53 +11214,59 @@
           <w:szCs w:val="24"/>
           <w:u w:val="single"/>
         </w:rPr>
-        <w:t>Ut</w:t>
-      </w:r>
-      <w:r>
-        <w:rPr>
-          <w:rFonts w:ascii="Times New Roman" w:hAnsi="Times New Roman" w:cs="Times New Roman"/>
-          <w:sz w:val="24"/>
-          <w:szCs w:val="24"/>
-          <w:u w:val="single"/>
-        </w:rPr>
-        <w:t>enti</w:t>
-      </w:r>
-    </w:p>
-    <w:p>
-      <w:pPr>
-        <w:rPr>
-          <w:rFonts w:ascii="Times New Roman" w:hAnsi="Times New Roman" w:cs="Times New Roman"/>
-          <w:sz w:val="24"/>
-          <w:szCs w:val="24"/>
-        </w:rPr>
-      </w:pPr>
-      <w:r>
-        <w:rPr>
-          <w:rFonts w:ascii="Times New Roman" w:hAnsi="Times New Roman" w:cs="Times New Roman"/>
-          <w:sz w:val="24"/>
-          <w:szCs w:val="24"/>
-        </w:rPr>
-        <w:tab/>
-        <w:t>14.1.12.1 Il sistema carica la pagina gestione utenti e passa al punto 14.2.1</w:t>
-      </w:r>
-    </w:p>
-    <w:p>
-      <w:pPr>
-        <w:rPr>
-          <w:rFonts w:ascii="Times New Roman" w:hAnsi="Times New Roman" w:cs="Times New Roman"/>
-          <w:sz w:val="24"/>
-          <w:szCs w:val="24"/>
-        </w:rPr>
-      </w:pPr>
-      <w:r>
-        <w:rPr>
-          <w:rFonts w:ascii="Times New Roman" w:hAnsi="Times New Roman" w:cs="Times New Roman"/>
-          <w:b/>
-          <w:bCs/>
-          <w:sz w:val="36"/>
-          <w:szCs w:val="36"/>
-        </w:rPr>
-        <w:lastRenderedPageBreak/>
+        <w:t>Amministratore di Squadra</w:t>
+      </w:r>
+    </w:p>
+    <w:p>
+      <w:pPr>
+        <w:rPr>
+          <w:rFonts w:ascii="Times New Roman" w:hAnsi="Times New Roman" w:cs="Times New Roman"/>
+          <w:sz w:val="24"/>
+          <w:szCs w:val="24"/>
+        </w:rPr>
+      </w:pPr>
+      <w:r>
+        <w:rPr>
+          <w:rFonts w:ascii="Times New Roman" w:hAnsi="Times New Roman" w:cs="Times New Roman"/>
+          <w:sz w:val="24"/>
+          <w:szCs w:val="24"/>
+        </w:rPr>
+        <w:tab/>
+        <w:t xml:space="preserve">14.1.12.1 Il sistema carica la pagina gestione </w:t>
+      </w:r>
+      <w:r>
+        <w:rPr>
+          <w:rFonts w:ascii="Times New Roman" w:hAnsi="Times New Roman" w:cs="Times New Roman"/>
+          <w:sz w:val="24"/>
+          <w:szCs w:val="24"/>
+        </w:rPr>
+        <w:t>amministratore di squadra</w:t>
+      </w:r>
+      <w:r>
+        <w:rPr>
+          <w:rFonts w:ascii="Times New Roman" w:hAnsi="Times New Roman" w:cs="Times New Roman"/>
+          <w:sz w:val="24"/>
+          <w:szCs w:val="24"/>
+        </w:rPr>
+        <w:t xml:space="preserve"> e passa al punto 14.2.1</w:t>
+      </w:r>
+    </w:p>
+    <w:p>
+      <w:pPr>
+        <w:rPr>
+          <w:rFonts w:ascii="Times New Roman" w:hAnsi="Times New Roman" w:cs="Times New Roman"/>
+          <w:sz w:val="24"/>
+          <w:szCs w:val="24"/>
+        </w:rPr>
+      </w:pPr>
+      <w:r>
+        <w:rPr>
+          <w:rFonts w:ascii="Times New Roman" w:hAnsi="Times New Roman" w:cs="Times New Roman"/>
+          <w:b/>
+          <w:bCs/>
+          <w:sz w:val="36"/>
+          <w:szCs w:val="36"/>
+        </w:rPr>
         <w:t>14.2</w:t>
       </w:r>
       <w:r>
@@ -11274,7 +11311,7 @@
           <w:szCs w:val="36"/>
         </w:rPr>
         <w:drawing>
-          <wp:inline distT="0" distB="0" distL="0" distR="0">
+          <wp:inline distT="0" distB="0" distL="0" distR="0" wp14:anchorId="437CE4D3" wp14:editId="29635B7B">
             <wp:extent cx="6120130" cy="4082415"/>
             <wp:effectExtent l="0" t="0" r="0" b="0"/>
             <wp:docPr id="18" name="Immagine 18" descr="Immagine che contiene screenshot&#10;&#10;Descrizione generata automaticamente"/>
@@ -11852,8 +11889,430 @@
           <w:sz w:val="24"/>
           <w:szCs w:val="24"/>
         </w:rPr>
+        <w:t>14.2.7 Il sistema carica le informazioni  di chi occupa la posizione</w:t>
+      </w:r>
+      <w:r>
+        <w:rPr>
+          <w:rFonts w:ascii="Times New Roman" w:hAnsi="Times New Roman" w:cs="Times New Roman"/>
+          <w:sz w:val="24"/>
+          <w:szCs w:val="24"/>
+        </w:rPr>
+        <w:t xml:space="preserve"> di </w:t>
+      </w:r>
+      <w:r>
+        <w:rPr>
+          <w:rFonts w:ascii="Times New Roman" w:hAnsi="Times New Roman" w:cs="Times New Roman"/>
+          <w:sz w:val="24"/>
+          <w:szCs w:val="24"/>
+          <w:u w:val="single"/>
+        </w:rPr>
+        <w:t>Amministratore di squadra</w:t>
+      </w:r>
+      <w:r>
+        <w:rPr>
+          <w:rFonts w:ascii="Times New Roman" w:hAnsi="Times New Roman" w:cs="Times New Roman"/>
+          <w:sz w:val="24"/>
+          <w:szCs w:val="24"/>
+        </w:rPr>
+        <w:t xml:space="preserve"> </w:t>
+      </w:r>
+      <w:r>
+        <w:rPr>
+          <w:rFonts w:ascii="Times New Roman" w:hAnsi="Times New Roman" w:cs="Times New Roman"/>
+          <w:sz w:val="24"/>
+          <w:szCs w:val="24"/>
+        </w:rPr>
+        <w:t>della squadra selezionata.</w:t>
+      </w:r>
+    </w:p>
+    <w:p>
+      <w:pPr>
+        <w:jc w:val="both"/>
+        <w:rPr>
+          <w:rFonts w:ascii="Times New Roman" w:hAnsi="Times New Roman" w:cs="Times New Roman"/>
+          <w:sz w:val="24"/>
+          <w:szCs w:val="24"/>
+        </w:rPr>
+      </w:pPr>
+      <w:r>
+        <w:rPr>
+          <w:rFonts w:ascii="Times New Roman" w:hAnsi="Times New Roman" w:cs="Times New Roman"/>
+          <w:sz w:val="24"/>
+          <w:szCs w:val="24"/>
+        </w:rPr>
         <w:lastRenderedPageBreak/>
-        <w:t>14.2.7 Il sistema carica le informazioni  di chi occupa la posizione</w:t>
+        <w:tab/>
+        <w:t xml:space="preserve">14.2.7.1 Se la posizione è vacante il Sistema al posto delle informazioni dell’utente inserisce </w:t>
+      </w:r>
+    </w:p>
+    <w:p>
+      <w:pPr>
+        <w:ind w:firstLine="708"/>
+        <w:jc w:val="both"/>
+        <w:rPr>
+          <w:rFonts w:ascii="Times New Roman" w:hAnsi="Times New Roman" w:cs="Times New Roman"/>
+          <w:sz w:val="24"/>
+          <w:szCs w:val="24"/>
+        </w:rPr>
+      </w:pPr>
+      <w:r>
+        <w:rPr>
+          <w:rFonts w:ascii="Times New Roman" w:hAnsi="Times New Roman" w:cs="Times New Roman"/>
+          <w:sz w:val="24"/>
+          <w:szCs w:val="24"/>
+        </w:rPr>
+        <w:t xml:space="preserve"> </w:t>
+      </w:r>
+      <w:r>
+        <w:rPr>
+          <w:rFonts w:ascii="Times New Roman" w:hAnsi="Times New Roman" w:cs="Times New Roman"/>
+          <w:sz w:val="24"/>
+          <w:szCs w:val="24"/>
+        </w:rPr>
+        <w:tab/>
+        <w:t xml:space="preserve">   il seguente messaggio  “il posto è vacante.”</w:t>
+      </w:r>
+    </w:p>
+    <w:p>
+      <w:pPr>
+        <w:jc w:val="both"/>
+        <w:rPr>
+          <w:rFonts w:ascii="Times New Roman" w:hAnsi="Times New Roman" w:cs="Times New Roman"/>
+          <w:sz w:val="24"/>
+          <w:szCs w:val="24"/>
+        </w:rPr>
+      </w:pPr>
+      <w:r>
+        <w:rPr>
+          <w:rFonts w:ascii="Times New Roman" w:hAnsi="Times New Roman" w:cs="Times New Roman"/>
+          <w:sz w:val="24"/>
+          <w:szCs w:val="24"/>
+        </w:rPr>
+        <w:t>14.2.8 L’</w:t>
+      </w:r>
+      <w:r>
+        <w:rPr>
+          <w:rFonts w:ascii="Times New Roman" w:hAnsi="Times New Roman" w:cs="Times New Roman"/>
+          <w:sz w:val="24"/>
+          <w:szCs w:val="24"/>
+          <w:u w:val="single"/>
+        </w:rPr>
+        <w:t xml:space="preserve">Amministratore di </w:t>
+      </w:r>
+      <w:r>
+        <w:rPr>
+          <w:rFonts w:ascii="Times New Roman" w:hAnsi="Times New Roman" w:cs="Times New Roman"/>
+          <w:sz w:val="24"/>
+          <w:szCs w:val="24"/>
+          <w:u w:val="single"/>
+        </w:rPr>
+        <w:t>sistema</w:t>
+      </w:r>
+      <w:r>
+        <w:rPr>
+          <w:rFonts w:ascii="Times New Roman" w:hAnsi="Times New Roman" w:cs="Times New Roman"/>
+          <w:sz w:val="24"/>
+          <w:szCs w:val="24"/>
+        </w:rPr>
+        <w:t xml:space="preserve"> </w:t>
+      </w:r>
+      <w:r>
+        <w:rPr>
+          <w:rFonts w:ascii="Times New Roman" w:hAnsi="Times New Roman" w:cs="Times New Roman"/>
+          <w:sz w:val="24"/>
+          <w:szCs w:val="24"/>
+        </w:rPr>
+        <w:t>inserisce</w:t>
+      </w:r>
+      <w:r>
+        <w:rPr>
+          <w:rFonts w:ascii="Times New Roman" w:hAnsi="Times New Roman" w:cs="Times New Roman"/>
+          <w:sz w:val="24"/>
+          <w:szCs w:val="24"/>
+        </w:rPr>
+        <w:t xml:space="preserve"> l’e-mail del nuovo utente per una determinata posizione</w:t>
+      </w:r>
+    </w:p>
+    <w:p>
+      <w:pPr>
+        <w:jc w:val="both"/>
+        <w:rPr>
+          <w:rFonts w:ascii="Times New Roman" w:hAnsi="Times New Roman" w:cs="Times New Roman"/>
+          <w:sz w:val="24"/>
+          <w:szCs w:val="24"/>
+        </w:rPr>
+      </w:pPr>
+      <w:r>
+        <w:rPr>
+          <w:rFonts w:ascii="Times New Roman" w:hAnsi="Times New Roman" w:cs="Times New Roman"/>
+          <w:sz w:val="24"/>
+          <w:szCs w:val="24"/>
+        </w:rPr>
+        <w:t xml:space="preserve">14.2.9 </w:t>
+      </w:r>
+      <w:r>
+        <w:rPr>
+          <w:rFonts w:ascii="Times New Roman" w:hAnsi="Times New Roman" w:cs="Times New Roman"/>
+          <w:sz w:val="24"/>
+          <w:szCs w:val="24"/>
+        </w:rPr>
+        <w:t>L’</w:t>
+      </w:r>
+      <w:r>
+        <w:rPr>
+          <w:rFonts w:ascii="Times New Roman" w:hAnsi="Times New Roman" w:cs="Times New Roman"/>
+          <w:sz w:val="24"/>
+          <w:szCs w:val="24"/>
+          <w:u w:val="single"/>
+        </w:rPr>
+        <w:t xml:space="preserve">Amministratore di </w:t>
+      </w:r>
+      <w:r>
+        <w:rPr>
+          <w:rFonts w:ascii="Times New Roman" w:hAnsi="Times New Roman" w:cs="Times New Roman"/>
+          <w:sz w:val="24"/>
+          <w:szCs w:val="24"/>
+          <w:u w:val="single"/>
+        </w:rPr>
+        <w:t>sistema</w:t>
+      </w:r>
+      <w:r>
+        <w:rPr>
+          <w:rFonts w:ascii="Times New Roman" w:hAnsi="Times New Roman" w:cs="Times New Roman"/>
+          <w:sz w:val="24"/>
+          <w:szCs w:val="24"/>
+        </w:rPr>
+        <w:t xml:space="preserve"> clicca sul pulsante per aggiungere/modificare l’</w:t>
+      </w:r>
+      <w:r>
+        <w:rPr>
+          <w:rFonts w:ascii="Times New Roman" w:hAnsi="Times New Roman" w:cs="Times New Roman"/>
+          <w:sz w:val="24"/>
+          <w:szCs w:val="24"/>
+        </w:rPr>
+        <w:t xml:space="preserve">amministratore di squadra </w:t>
+      </w:r>
+      <w:r>
+        <w:rPr>
+          <w:rFonts w:ascii="Times New Roman" w:hAnsi="Times New Roman" w:cs="Times New Roman"/>
+          <w:sz w:val="24"/>
+          <w:szCs w:val="24"/>
+        </w:rPr>
+        <w:t>all’interno della squadra</w:t>
+      </w:r>
+    </w:p>
+    <w:p>
+      <w:pPr>
+        <w:jc w:val="both"/>
+        <w:rPr>
+          <w:rFonts w:ascii="Times New Roman" w:hAnsi="Times New Roman" w:cs="Times New Roman"/>
+          <w:sz w:val="24"/>
+          <w:szCs w:val="24"/>
+        </w:rPr>
+      </w:pPr>
+      <w:r>
+        <w:rPr>
+          <w:rFonts w:ascii="Times New Roman" w:hAnsi="Times New Roman" w:cs="Times New Roman"/>
+          <w:sz w:val="24"/>
+          <w:szCs w:val="24"/>
+        </w:rPr>
+        <w:t xml:space="preserve">14.2.10 IF l’e-mail non è di un utente registrato OR non corrispondente al ruolo </w:t>
+      </w:r>
+      <w:r>
+        <w:rPr>
+          <w:rFonts w:ascii="Times New Roman" w:hAnsi="Times New Roman" w:cs="Times New Roman"/>
+          <w:sz w:val="24"/>
+          <w:szCs w:val="24"/>
+        </w:rPr>
+        <w:t>d’amministratore di squadra</w:t>
+      </w:r>
+      <w:r>
+        <w:rPr>
+          <w:rFonts w:ascii="Times New Roman" w:hAnsi="Times New Roman" w:cs="Times New Roman"/>
+          <w:sz w:val="24"/>
+          <w:szCs w:val="24"/>
+        </w:rPr>
+        <w:t xml:space="preserve"> OR è già membro</w:t>
+      </w:r>
+    </w:p>
+    <w:p>
+      <w:pPr>
+        <w:jc w:val="both"/>
+        <w:rPr>
+          <w:rFonts w:ascii="Times New Roman" w:hAnsi="Times New Roman" w:cs="Times New Roman"/>
+          <w:sz w:val="24"/>
+          <w:szCs w:val="24"/>
+        </w:rPr>
+      </w:pPr>
+      <w:r>
+        <w:rPr>
+          <w:rFonts w:ascii="Times New Roman" w:hAnsi="Times New Roman" w:cs="Times New Roman"/>
+          <w:sz w:val="24"/>
+          <w:szCs w:val="24"/>
+        </w:rPr>
+        <w:tab/>
+        <w:t>14.2.10.1 Il sistema apre una finestra d’errore</w:t>
+      </w:r>
+    </w:p>
+    <w:p>
+      <w:pPr>
+        <w:jc w:val="both"/>
+        <w:rPr>
+          <w:rFonts w:ascii="Times New Roman" w:hAnsi="Times New Roman" w:cs="Times New Roman"/>
+          <w:sz w:val="24"/>
+          <w:szCs w:val="24"/>
+        </w:rPr>
+      </w:pPr>
+      <w:r>
+        <w:rPr>
+          <w:rFonts w:ascii="Times New Roman" w:hAnsi="Times New Roman" w:cs="Times New Roman"/>
+          <w:sz w:val="24"/>
+          <w:szCs w:val="24"/>
+        </w:rPr>
+        <w:tab/>
+        <w:t>14.2.10.2 Il sistema torna al punto 14.</w:t>
+      </w:r>
+      <w:r>
+        <w:rPr>
+          <w:rFonts w:ascii="Times New Roman" w:hAnsi="Times New Roman" w:cs="Times New Roman"/>
+          <w:sz w:val="24"/>
+          <w:szCs w:val="24"/>
+        </w:rPr>
+        <w:t>2.</w:t>
+      </w:r>
+      <w:r>
+        <w:rPr>
+          <w:rFonts w:ascii="Times New Roman" w:hAnsi="Times New Roman" w:cs="Times New Roman"/>
+          <w:sz w:val="24"/>
+          <w:szCs w:val="24"/>
+        </w:rPr>
+        <w:t>1</w:t>
+      </w:r>
+    </w:p>
+    <w:p>
+      <w:pPr>
+        <w:jc w:val="both"/>
+        <w:rPr>
+          <w:rFonts w:ascii="Times New Roman" w:hAnsi="Times New Roman" w:cs="Times New Roman"/>
+          <w:sz w:val="24"/>
+          <w:szCs w:val="24"/>
+        </w:rPr>
+      </w:pPr>
+      <w:r>
+        <w:rPr>
+          <w:rFonts w:ascii="Times New Roman" w:hAnsi="Times New Roman" w:cs="Times New Roman"/>
+          <w:sz w:val="24"/>
+          <w:szCs w:val="24"/>
+        </w:rPr>
+        <w:t xml:space="preserve">14.2.10 IF l’e-mail è di un utente esistente AND svincolato AND del ruolo </w:t>
+      </w:r>
+      <w:r>
+        <w:rPr>
+          <w:rFonts w:ascii="Times New Roman" w:hAnsi="Times New Roman" w:cs="Times New Roman"/>
+          <w:sz w:val="24"/>
+          <w:szCs w:val="24"/>
+        </w:rPr>
+        <w:t>di amministratore di squadra</w:t>
+      </w:r>
+      <w:r>
+        <w:rPr>
+          <w:rFonts w:ascii="Times New Roman" w:hAnsi="Times New Roman" w:cs="Times New Roman"/>
+          <w:sz w:val="24"/>
+          <w:szCs w:val="24"/>
+        </w:rPr>
+        <w:t>.</w:t>
+      </w:r>
+    </w:p>
+    <w:p>
+      <w:pPr>
+        <w:ind w:firstLine="708"/>
+        <w:jc w:val="both"/>
+        <w:rPr>
+          <w:rFonts w:ascii="Times New Roman" w:hAnsi="Times New Roman" w:cs="Times New Roman"/>
+          <w:sz w:val="24"/>
+          <w:szCs w:val="24"/>
+        </w:rPr>
+      </w:pPr>
+      <w:r>
+        <w:rPr>
+          <w:rFonts w:ascii="Times New Roman" w:hAnsi="Times New Roman" w:cs="Times New Roman"/>
+          <w:sz w:val="24"/>
+          <w:szCs w:val="24"/>
+        </w:rPr>
+        <w:t>14.2.10.1 IF la posizione è vacante</w:t>
+      </w:r>
+    </w:p>
+    <w:p>
+      <w:pPr>
+        <w:ind w:left="1416"/>
+        <w:jc w:val="both"/>
+        <w:rPr>
+          <w:rFonts w:ascii="Times New Roman" w:hAnsi="Times New Roman" w:cs="Times New Roman"/>
+          <w:sz w:val="24"/>
+          <w:szCs w:val="24"/>
+        </w:rPr>
+      </w:pPr>
+      <w:r>
+        <w:rPr>
+          <w:rFonts w:ascii="Times New Roman" w:hAnsi="Times New Roman" w:cs="Times New Roman"/>
+          <w:sz w:val="24"/>
+          <w:szCs w:val="24"/>
+        </w:rPr>
+        <w:t xml:space="preserve">14.2.10.1.1 Il sistema inserisce l’utente a cui corrisponde l’e-mail nella posizione </w:t>
+      </w:r>
+    </w:p>
+    <w:p>
+      <w:pPr>
+        <w:ind w:left="1416" w:firstLine="708"/>
+        <w:jc w:val="both"/>
+        <w:rPr>
+          <w:rFonts w:ascii="Times New Roman" w:hAnsi="Times New Roman" w:cs="Times New Roman"/>
+          <w:sz w:val="24"/>
+          <w:szCs w:val="24"/>
+        </w:rPr>
+      </w:pPr>
+      <w:r>
+        <w:rPr>
+          <w:rFonts w:ascii="Times New Roman" w:hAnsi="Times New Roman" w:cs="Times New Roman"/>
+          <w:sz w:val="24"/>
+          <w:szCs w:val="24"/>
+        </w:rPr>
+        <w:t xml:space="preserve">  </w:t>
+      </w:r>
+      <w:r>
+        <w:rPr>
+          <w:rFonts w:ascii="Times New Roman" w:hAnsi="Times New Roman" w:cs="Times New Roman"/>
+          <w:sz w:val="24"/>
+          <w:szCs w:val="24"/>
+        </w:rPr>
+        <w:t xml:space="preserve">    </w:t>
+      </w:r>
+      <w:r>
+        <w:rPr>
+          <w:rFonts w:ascii="Times New Roman" w:hAnsi="Times New Roman" w:cs="Times New Roman"/>
+          <w:sz w:val="24"/>
+          <w:szCs w:val="24"/>
+        </w:rPr>
+        <w:t>selezionata.</w:t>
+      </w:r>
+    </w:p>
+    <w:p>
+      <w:pPr>
+        <w:jc w:val="both"/>
+        <w:rPr>
+          <w:rFonts w:ascii="Times New Roman" w:hAnsi="Times New Roman" w:cs="Times New Roman"/>
+          <w:sz w:val="24"/>
+          <w:szCs w:val="24"/>
+        </w:rPr>
+      </w:pPr>
+      <w:r>
+        <w:rPr>
+          <w:rFonts w:ascii="Times New Roman" w:hAnsi="Times New Roman" w:cs="Times New Roman"/>
+          <w:sz w:val="24"/>
+          <w:szCs w:val="24"/>
+        </w:rPr>
+        <w:tab/>
+        <w:t>14.2.10.2 IF la posizione</w:t>
       </w:r>
       <w:r>
         <w:rPr>
@@ -11870,278 +12329,60 @@
           <w:szCs w:val="24"/>
           <w:u w:val="single"/>
         </w:rPr>
-        <w:t>Amministratore di squadra</w:t>
-      </w:r>
-      <w:r>
-        <w:rPr>
-          <w:rFonts w:ascii="Times New Roman" w:hAnsi="Times New Roman" w:cs="Times New Roman"/>
-          <w:sz w:val="24"/>
-          <w:szCs w:val="24"/>
-        </w:rPr>
-        <w:t xml:space="preserve"> </w:t>
-      </w:r>
-      <w:r>
-        <w:rPr>
-          <w:rFonts w:ascii="Times New Roman" w:hAnsi="Times New Roman" w:cs="Times New Roman"/>
-          <w:sz w:val="24"/>
-          <w:szCs w:val="24"/>
-        </w:rPr>
-        <w:t>della squadra selezionata.</w:t>
-      </w:r>
-    </w:p>
-    <w:p>
-      <w:pPr>
-        <w:jc w:val="both"/>
-        <w:rPr>
-          <w:rFonts w:ascii="Times New Roman" w:hAnsi="Times New Roman" w:cs="Times New Roman"/>
-          <w:sz w:val="24"/>
-          <w:szCs w:val="24"/>
-        </w:rPr>
-      </w:pPr>
-      <w:r>
-        <w:rPr>
-          <w:rFonts w:ascii="Times New Roman" w:hAnsi="Times New Roman" w:cs="Times New Roman"/>
-          <w:sz w:val="24"/>
-          <w:szCs w:val="24"/>
-        </w:rPr>
-        <w:tab/>
-        <w:t xml:space="preserve">14.2.7.1 Se la posizione è vacante il Sistema al posto delle informazioni dell’utente inserisce </w:t>
-      </w:r>
-    </w:p>
-    <w:p>
-      <w:pPr>
-        <w:ind w:firstLine="708"/>
-        <w:jc w:val="both"/>
-        <w:rPr>
-          <w:rFonts w:ascii="Times New Roman" w:hAnsi="Times New Roman" w:cs="Times New Roman"/>
-          <w:sz w:val="24"/>
-          <w:szCs w:val="24"/>
-        </w:rPr>
-      </w:pPr>
-      <w:r>
-        <w:rPr>
-          <w:rFonts w:ascii="Times New Roman" w:hAnsi="Times New Roman" w:cs="Times New Roman"/>
-          <w:sz w:val="24"/>
-          <w:szCs w:val="24"/>
-        </w:rPr>
-        <w:t xml:space="preserve"> </w:t>
-      </w:r>
-      <w:r>
-        <w:rPr>
-          <w:rFonts w:ascii="Times New Roman" w:hAnsi="Times New Roman" w:cs="Times New Roman"/>
-          <w:sz w:val="24"/>
-          <w:szCs w:val="24"/>
-        </w:rPr>
-        <w:tab/>
-        <w:t xml:space="preserve">   il seguente messaggio  “il posto è vacante.”</w:t>
-      </w:r>
-    </w:p>
-    <w:p>
-      <w:pPr>
-        <w:jc w:val="both"/>
-        <w:rPr>
-          <w:rFonts w:ascii="Times New Roman" w:hAnsi="Times New Roman" w:cs="Times New Roman"/>
-          <w:sz w:val="24"/>
-          <w:szCs w:val="24"/>
-        </w:rPr>
-      </w:pPr>
-      <w:r>
-        <w:rPr>
-          <w:rFonts w:ascii="Times New Roman" w:hAnsi="Times New Roman" w:cs="Times New Roman"/>
-          <w:sz w:val="24"/>
-          <w:szCs w:val="24"/>
-        </w:rPr>
-        <w:t>14.2.8 L’</w:t>
-      </w:r>
-      <w:r>
-        <w:rPr>
-          <w:rFonts w:ascii="Times New Roman" w:hAnsi="Times New Roman" w:cs="Times New Roman"/>
-          <w:sz w:val="24"/>
-          <w:szCs w:val="24"/>
-          <w:u w:val="single"/>
-        </w:rPr>
-        <w:t xml:space="preserve">Amministratore di </w:t>
-      </w:r>
-      <w:r>
-        <w:rPr>
-          <w:rFonts w:ascii="Times New Roman" w:hAnsi="Times New Roman" w:cs="Times New Roman"/>
-          <w:sz w:val="24"/>
-          <w:szCs w:val="24"/>
-          <w:u w:val="single"/>
-        </w:rPr>
-        <w:t>sistema</w:t>
-      </w:r>
-      <w:r>
-        <w:rPr>
-          <w:rFonts w:ascii="Times New Roman" w:hAnsi="Times New Roman" w:cs="Times New Roman"/>
-          <w:sz w:val="24"/>
-          <w:szCs w:val="24"/>
-        </w:rPr>
-        <w:t xml:space="preserve"> </w:t>
-      </w:r>
-      <w:r>
-        <w:rPr>
-          <w:rFonts w:ascii="Times New Roman" w:hAnsi="Times New Roman" w:cs="Times New Roman"/>
-          <w:sz w:val="24"/>
-          <w:szCs w:val="24"/>
-        </w:rPr>
-        <w:t>inserisce</w:t>
-      </w:r>
-      <w:r>
-        <w:rPr>
-          <w:rFonts w:ascii="Times New Roman" w:hAnsi="Times New Roman" w:cs="Times New Roman"/>
-          <w:sz w:val="24"/>
-          <w:szCs w:val="24"/>
-        </w:rPr>
-        <w:t xml:space="preserve"> l’e-mail del nuovo utente per una determinata posizione</w:t>
-      </w:r>
-    </w:p>
-    <w:p>
-      <w:pPr>
-        <w:jc w:val="both"/>
-        <w:rPr>
-          <w:rFonts w:ascii="Times New Roman" w:hAnsi="Times New Roman" w:cs="Times New Roman"/>
-          <w:sz w:val="24"/>
-          <w:szCs w:val="24"/>
-        </w:rPr>
-      </w:pPr>
-      <w:r>
-        <w:rPr>
-          <w:rFonts w:ascii="Times New Roman" w:hAnsi="Times New Roman" w:cs="Times New Roman"/>
-          <w:sz w:val="24"/>
-          <w:szCs w:val="24"/>
-        </w:rPr>
-        <w:t xml:space="preserve">14.2.9 </w:t>
-      </w:r>
-      <w:r>
-        <w:rPr>
-          <w:rFonts w:ascii="Times New Roman" w:hAnsi="Times New Roman" w:cs="Times New Roman"/>
-          <w:sz w:val="24"/>
-          <w:szCs w:val="24"/>
-        </w:rPr>
-        <w:t>L’</w:t>
-      </w:r>
-      <w:r>
-        <w:rPr>
-          <w:rFonts w:ascii="Times New Roman" w:hAnsi="Times New Roman" w:cs="Times New Roman"/>
-          <w:sz w:val="24"/>
-          <w:szCs w:val="24"/>
-          <w:u w:val="single"/>
-        </w:rPr>
-        <w:t xml:space="preserve">Amministratore di </w:t>
-      </w:r>
-      <w:r>
-        <w:rPr>
-          <w:rFonts w:ascii="Times New Roman" w:hAnsi="Times New Roman" w:cs="Times New Roman"/>
-          <w:sz w:val="24"/>
-          <w:szCs w:val="24"/>
-          <w:u w:val="single"/>
-        </w:rPr>
-        <w:t>sistema</w:t>
-      </w:r>
-      <w:r>
-        <w:rPr>
-          <w:rFonts w:ascii="Times New Roman" w:hAnsi="Times New Roman" w:cs="Times New Roman"/>
-          <w:sz w:val="24"/>
-          <w:szCs w:val="24"/>
-        </w:rPr>
-        <w:t xml:space="preserve"> clicca sul pulsante per aggiungere/modificare l’</w:t>
-      </w:r>
-      <w:r>
-        <w:rPr>
-          <w:rFonts w:ascii="Times New Roman" w:hAnsi="Times New Roman" w:cs="Times New Roman"/>
-          <w:sz w:val="24"/>
-          <w:szCs w:val="24"/>
-        </w:rPr>
-        <w:t xml:space="preserve">amministratore di squadra </w:t>
-      </w:r>
-      <w:r>
-        <w:rPr>
-          <w:rFonts w:ascii="Times New Roman" w:hAnsi="Times New Roman" w:cs="Times New Roman"/>
-          <w:sz w:val="24"/>
-          <w:szCs w:val="24"/>
-        </w:rPr>
-        <w:t>all’interno della squadra</w:t>
-      </w:r>
-    </w:p>
-    <w:p>
-      <w:pPr>
-        <w:jc w:val="both"/>
-        <w:rPr>
-          <w:rFonts w:ascii="Times New Roman" w:hAnsi="Times New Roman" w:cs="Times New Roman"/>
-          <w:sz w:val="24"/>
-          <w:szCs w:val="24"/>
-        </w:rPr>
-      </w:pPr>
-      <w:r>
-        <w:rPr>
-          <w:rFonts w:ascii="Times New Roman" w:hAnsi="Times New Roman" w:cs="Times New Roman"/>
-          <w:sz w:val="24"/>
-          <w:szCs w:val="24"/>
-        </w:rPr>
-        <w:t xml:space="preserve">14.2.10 IF l’e-mail non è di un utente registrato OR non corrispondente al ruolo </w:t>
-      </w:r>
-      <w:r>
-        <w:rPr>
-          <w:rFonts w:ascii="Times New Roman" w:hAnsi="Times New Roman" w:cs="Times New Roman"/>
-          <w:sz w:val="24"/>
-          <w:szCs w:val="24"/>
-        </w:rPr>
-        <w:t>d’amministratore di squadra</w:t>
-      </w:r>
-      <w:r>
-        <w:rPr>
-          <w:rFonts w:ascii="Times New Roman" w:hAnsi="Times New Roman" w:cs="Times New Roman"/>
-          <w:sz w:val="24"/>
-          <w:szCs w:val="24"/>
-        </w:rPr>
-        <w:t xml:space="preserve"> OR è già membro</w:t>
-      </w:r>
-    </w:p>
-    <w:p>
-      <w:pPr>
-        <w:jc w:val="both"/>
-        <w:rPr>
-          <w:rFonts w:ascii="Times New Roman" w:hAnsi="Times New Roman" w:cs="Times New Roman"/>
-          <w:sz w:val="24"/>
-          <w:szCs w:val="24"/>
-        </w:rPr>
-      </w:pPr>
-      <w:r>
-        <w:rPr>
-          <w:rFonts w:ascii="Times New Roman" w:hAnsi="Times New Roman" w:cs="Times New Roman"/>
-          <w:sz w:val="24"/>
-          <w:szCs w:val="24"/>
-        </w:rPr>
-        <w:tab/>
-        <w:t>14.2.10.1 Il sistema apre una finestra d’errore</w:t>
-      </w:r>
-    </w:p>
-    <w:p>
-      <w:pPr>
-        <w:jc w:val="both"/>
-        <w:rPr>
-          <w:rFonts w:ascii="Times New Roman" w:hAnsi="Times New Roman" w:cs="Times New Roman"/>
-          <w:sz w:val="24"/>
-          <w:szCs w:val="24"/>
-        </w:rPr>
-      </w:pPr>
-      <w:r>
-        <w:rPr>
-          <w:rFonts w:ascii="Times New Roman" w:hAnsi="Times New Roman" w:cs="Times New Roman"/>
-          <w:sz w:val="24"/>
-          <w:szCs w:val="24"/>
-        </w:rPr>
-        <w:tab/>
-        <w:t>14.2.10.2 Il sistema torna al punto 14.</w:t>
-      </w:r>
-      <w:r>
-        <w:rPr>
-          <w:rFonts w:ascii="Times New Roman" w:hAnsi="Times New Roman" w:cs="Times New Roman"/>
-          <w:sz w:val="24"/>
-          <w:szCs w:val="24"/>
-        </w:rPr>
-        <w:t>2.</w:t>
+        <w:t>amministratore di squadra</w:t>
+      </w:r>
+      <w:r>
+        <w:rPr>
+          <w:rFonts w:ascii="Times New Roman" w:hAnsi="Times New Roman" w:cs="Times New Roman"/>
+          <w:sz w:val="24"/>
+          <w:szCs w:val="24"/>
+        </w:rPr>
+        <w:t xml:space="preserve"> è già occupata</w:t>
+      </w:r>
+    </w:p>
+    <w:p>
+      <w:pPr>
+        <w:jc w:val="both"/>
+        <w:rPr>
+          <w:rFonts w:ascii="Times New Roman" w:hAnsi="Times New Roman" w:cs="Times New Roman"/>
+          <w:sz w:val="24"/>
+          <w:szCs w:val="24"/>
+        </w:rPr>
+      </w:pPr>
+      <w:r>
+        <w:rPr>
+          <w:rFonts w:ascii="Times New Roman" w:hAnsi="Times New Roman" w:cs="Times New Roman"/>
+          <w:sz w:val="24"/>
+          <w:szCs w:val="24"/>
+        </w:rPr>
+        <w:tab/>
+      </w:r>
+      <w:r>
+        <w:rPr>
+          <w:rFonts w:ascii="Times New Roman" w:hAnsi="Times New Roman" w:cs="Times New Roman"/>
+          <w:sz w:val="24"/>
+          <w:szCs w:val="24"/>
+        </w:rPr>
+        <w:tab/>
+        <w:t>14.2.10.2.1 Il sistema sostituisce il vecchio utente con il nuovo utente.</w:t>
+      </w:r>
+    </w:p>
+    <w:p>
+      <w:pPr>
+        <w:jc w:val="both"/>
+        <w:rPr>
+          <w:rFonts w:ascii="Times New Roman" w:hAnsi="Times New Roman" w:cs="Times New Roman"/>
+          <w:sz w:val="24"/>
+          <w:szCs w:val="24"/>
+        </w:rPr>
+      </w:pPr>
+      <w:r>
+        <w:rPr>
+          <w:rFonts w:ascii="Times New Roman" w:hAnsi="Times New Roman" w:cs="Times New Roman"/>
+          <w:sz w:val="24"/>
+          <w:szCs w:val="24"/>
+        </w:rPr>
+        <w:t>14.2.1</w:t>
       </w:r>
       <w:r>
         <w:rPr>
@@ -12151,31 +12392,29 @@
         </w:rPr>
         <w:t>1</w:t>
       </w:r>
-    </w:p>
-    <w:p>
-      <w:pPr>
-        <w:jc w:val="both"/>
-        <w:rPr>
-          <w:rFonts w:ascii="Times New Roman" w:hAnsi="Times New Roman" w:cs="Times New Roman"/>
-          <w:sz w:val="24"/>
-          <w:szCs w:val="24"/>
-        </w:rPr>
-      </w:pPr>
-      <w:r>
-        <w:rPr>
-          <w:rFonts w:ascii="Times New Roman" w:hAnsi="Times New Roman" w:cs="Times New Roman"/>
-          <w:sz w:val="24"/>
-          <w:szCs w:val="24"/>
-        </w:rPr>
-        <w:t xml:space="preserve">14.2.10 IF l’e-mail è di un utente esistente AND svincolato AND del ruolo </w:t>
-      </w:r>
-      <w:r>
-        <w:rPr>
-          <w:rFonts w:ascii="Times New Roman" w:hAnsi="Times New Roman" w:cs="Times New Roman"/>
-          <w:sz w:val="24"/>
-          <w:szCs w:val="24"/>
-        </w:rPr>
-        <w:t>di amministratore di squadra</w:t>
+      <w:r>
+        <w:rPr>
+          <w:rFonts w:ascii="Times New Roman" w:hAnsi="Times New Roman" w:cs="Times New Roman"/>
+          <w:sz w:val="24"/>
+          <w:szCs w:val="24"/>
+        </w:rPr>
+        <w:t xml:space="preserve"> Il sistema torna al punto 1</w:t>
+      </w:r>
+      <w:r>
+        <w:rPr>
+          <w:rFonts w:ascii="Times New Roman" w:hAnsi="Times New Roman" w:cs="Times New Roman"/>
+          <w:sz w:val="24"/>
+          <w:szCs w:val="24"/>
+        </w:rPr>
+        <w:t>4.2</w:t>
+      </w:r>
+      <w:r>
+        <w:rPr>
+          <w:rFonts w:ascii="Times New Roman" w:hAnsi="Times New Roman" w:cs="Times New Roman"/>
+          <w:sz w:val="24"/>
+          <w:szCs w:val="24"/>
+        </w:rPr>
+        <w:t>.1</w:t>
       </w:r>
       <w:r>
         <w:rPr>
@@ -12188,391 +12427,189 @@
     </w:p>
     <w:p>
       <w:pPr>
-        <w:ind w:firstLine="708"/>
-        <w:jc w:val="both"/>
-        <w:rPr>
-          <w:rFonts w:ascii="Times New Roman" w:hAnsi="Times New Roman" w:cs="Times New Roman"/>
-          <w:sz w:val="24"/>
-          <w:szCs w:val="24"/>
-        </w:rPr>
-      </w:pPr>
-      <w:r>
-        <w:rPr>
-          <w:rFonts w:ascii="Times New Roman" w:hAnsi="Times New Roman" w:cs="Times New Roman"/>
-          <w:sz w:val="24"/>
-          <w:szCs w:val="24"/>
-        </w:rPr>
-        <w:t>14.2.10.1 IF la posizione è vacante</w:t>
-      </w:r>
-    </w:p>
-    <w:p>
-      <w:pPr>
-        <w:ind w:left="1416"/>
-        <w:jc w:val="both"/>
-        <w:rPr>
-          <w:rFonts w:ascii="Times New Roman" w:hAnsi="Times New Roman" w:cs="Times New Roman"/>
-          <w:sz w:val="24"/>
-          <w:szCs w:val="24"/>
-        </w:rPr>
-      </w:pPr>
-      <w:r>
-        <w:rPr>
-          <w:rFonts w:ascii="Times New Roman" w:hAnsi="Times New Roman" w:cs="Times New Roman"/>
-          <w:sz w:val="24"/>
-          <w:szCs w:val="24"/>
-        </w:rPr>
-        <w:t xml:space="preserve">14.2.10.1.1 Il sistema inserisce l’utente a cui corrisponde l’e-mail nella posizione </w:t>
-      </w:r>
-    </w:p>
-    <w:p>
-      <w:pPr>
-        <w:ind w:left="1416" w:firstLine="708"/>
-        <w:jc w:val="both"/>
-        <w:rPr>
-          <w:rFonts w:ascii="Times New Roman" w:hAnsi="Times New Roman" w:cs="Times New Roman"/>
-          <w:sz w:val="24"/>
-          <w:szCs w:val="24"/>
-        </w:rPr>
-      </w:pPr>
-      <w:r>
-        <w:rPr>
-          <w:rFonts w:ascii="Times New Roman" w:hAnsi="Times New Roman" w:cs="Times New Roman"/>
-          <w:sz w:val="24"/>
-          <w:szCs w:val="24"/>
-        </w:rPr>
-        <w:t xml:space="preserve">  </w:t>
-      </w:r>
-      <w:r>
-        <w:rPr>
-          <w:rFonts w:ascii="Times New Roman" w:hAnsi="Times New Roman" w:cs="Times New Roman"/>
-          <w:sz w:val="24"/>
-          <w:szCs w:val="24"/>
-        </w:rPr>
-        <w:t xml:space="preserve">    </w:t>
-      </w:r>
-      <w:r>
-        <w:rPr>
-          <w:rFonts w:ascii="Times New Roman" w:hAnsi="Times New Roman" w:cs="Times New Roman"/>
-          <w:sz w:val="24"/>
-          <w:szCs w:val="24"/>
-        </w:rPr>
-        <w:t>selezionata.</w:t>
-      </w:r>
-    </w:p>
-    <w:p>
-      <w:pPr>
-        <w:jc w:val="both"/>
-        <w:rPr>
-          <w:rFonts w:ascii="Times New Roman" w:hAnsi="Times New Roman" w:cs="Times New Roman"/>
-          <w:sz w:val="24"/>
-          <w:szCs w:val="24"/>
-        </w:rPr>
-      </w:pPr>
-      <w:r>
-        <w:rPr>
-          <w:rFonts w:ascii="Times New Roman" w:hAnsi="Times New Roman" w:cs="Times New Roman"/>
-          <w:sz w:val="24"/>
-          <w:szCs w:val="24"/>
-        </w:rPr>
-        <w:tab/>
-        <w:t>14.2.10.2 IF la posizione</w:t>
-      </w:r>
-      <w:r>
-        <w:rPr>
-          <w:rFonts w:ascii="Times New Roman" w:hAnsi="Times New Roman" w:cs="Times New Roman"/>
-          <w:sz w:val="24"/>
-          <w:szCs w:val="24"/>
-        </w:rPr>
-        <w:t xml:space="preserve"> di </w:t>
-      </w:r>
-      <w:r>
-        <w:rPr>
-          <w:rFonts w:ascii="Times New Roman" w:hAnsi="Times New Roman" w:cs="Times New Roman"/>
-          <w:sz w:val="24"/>
-          <w:szCs w:val="24"/>
-          <w:u w:val="single"/>
-        </w:rPr>
-        <w:t>amministratore di squadra</w:t>
-      </w:r>
-      <w:r>
-        <w:rPr>
-          <w:rFonts w:ascii="Times New Roman" w:hAnsi="Times New Roman" w:cs="Times New Roman"/>
-          <w:sz w:val="24"/>
-          <w:szCs w:val="24"/>
-        </w:rPr>
-        <w:t xml:space="preserve"> è già occupata</w:t>
-      </w:r>
-    </w:p>
-    <w:p>
-      <w:pPr>
-        <w:jc w:val="both"/>
-        <w:rPr>
-          <w:rFonts w:ascii="Times New Roman" w:hAnsi="Times New Roman" w:cs="Times New Roman"/>
-          <w:sz w:val="24"/>
-          <w:szCs w:val="24"/>
-        </w:rPr>
-      </w:pPr>
-      <w:r>
-        <w:rPr>
-          <w:rFonts w:ascii="Times New Roman" w:hAnsi="Times New Roman" w:cs="Times New Roman"/>
-          <w:sz w:val="24"/>
-          <w:szCs w:val="24"/>
-        </w:rPr>
-        <w:tab/>
-      </w:r>
-      <w:r>
-        <w:rPr>
-          <w:rFonts w:ascii="Times New Roman" w:hAnsi="Times New Roman" w:cs="Times New Roman"/>
-          <w:sz w:val="24"/>
-          <w:szCs w:val="24"/>
-        </w:rPr>
-        <w:tab/>
-        <w:t>14.2.10.2.1 Il sistema sostituisce il vecchio utente con il nuovo utente.</w:t>
-      </w:r>
-    </w:p>
-    <w:p>
-      <w:pPr>
-        <w:jc w:val="both"/>
-        <w:rPr>
-          <w:rFonts w:ascii="Times New Roman" w:hAnsi="Times New Roman" w:cs="Times New Roman"/>
-          <w:sz w:val="24"/>
-          <w:szCs w:val="24"/>
-        </w:rPr>
-      </w:pPr>
-      <w:r>
-        <w:rPr>
-          <w:rFonts w:ascii="Times New Roman" w:hAnsi="Times New Roman" w:cs="Times New Roman"/>
-          <w:sz w:val="24"/>
-          <w:szCs w:val="24"/>
-        </w:rPr>
-        <w:t>14.2.1</w:t>
-      </w:r>
-      <w:r>
-        <w:rPr>
-          <w:rFonts w:ascii="Times New Roman" w:hAnsi="Times New Roman" w:cs="Times New Roman"/>
-          <w:sz w:val="24"/>
-          <w:szCs w:val="24"/>
-        </w:rPr>
-        <w:t>1</w:t>
-      </w:r>
-      <w:r>
-        <w:rPr>
-          <w:rFonts w:ascii="Times New Roman" w:hAnsi="Times New Roman" w:cs="Times New Roman"/>
-          <w:sz w:val="24"/>
-          <w:szCs w:val="24"/>
-        </w:rPr>
-        <w:t xml:space="preserve"> Il sistema torna al punto 1</w:t>
-      </w:r>
-      <w:r>
-        <w:rPr>
-          <w:rFonts w:ascii="Times New Roman" w:hAnsi="Times New Roman" w:cs="Times New Roman"/>
-          <w:sz w:val="24"/>
-          <w:szCs w:val="24"/>
-        </w:rPr>
-        <w:t>4.2</w:t>
-      </w:r>
-      <w:r>
-        <w:rPr>
-          <w:rFonts w:ascii="Times New Roman" w:hAnsi="Times New Roman" w:cs="Times New Roman"/>
-          <w:sz w:val="24"/>
-          <w:szCs w:val="24"/>
-        </w:rPr>
-        <w:t>.1</w:t>
-      </w:r>
-      <w:r>
-        <w:rPr>
-          <w:rFonts w:ascii="Times New Roman" w:hAnsi="Times New Roman" w:cs="Times New Roman"/>
-          <w:sz w:val="24"/>
-          <w:szCs w:val="24"/>
-        </w:rPr>
-        <w:t>.</w:t>
-      </w:r>
-    </w:p>
-    <w:p>
-      <w:pPr>
-        <w:jc w:val="both"/>
-        <w:rPr>
-          <w:rFonts w:ascii="Times New Roman" w:hAnsi="Times New Roman" w:cs="Times New Roman"/>
-          <w:sz w:val="24"/>
-          <w:szCs w:val="24"/>
-        </w:rPr>
-      </w:pPr>
-    </w:p>
-    <w:p>
-      <w:pPr>
-        <w:jc w:val="both"/>
-        <w:rPr>
-          <w:rFonts w:ascii="Times New Roman" w:hAnsi="Times New Roman" w:cs="Times New Roman"/>
-          <w:b/>
-          <w:bCs/>
-          <w:sz w:val="36"/>
-          <w:szCs w:val="36"/>
-        </w:rPr>
-      </w:pPr>
-    </w:p>
-    <w:p>
-      <w:pPr>
-        <w:jc w:val="both"/>
-        <w:rPr>
-          <w:rFonts w:ascii="Times New Roman" w:hAnsi="Times New Roman" w:cs="Times New Roman"/>
-          <w:b/>
-          <w:bCs/>
-          <w:sz w:val="36"/>
-          <w:szCs w:val="36"/>
-        </w:rPr>
-      </w:pPr>
-    </w:p>
-    <w:p>
-      <w:pPr>
-        <w:jc w:val="both"/>
-        <w:rPr>
-          <w:rFonts w:ascii="Times New Roman" w:hAnsi="Times New Roman" w:cs="Times New Roman"/>
-          <w:b/>
-          <w:bCs/>
-          <w:sz w:val="36"/>
-          <w:szCs w:val="36"/>
-        </w:rPr>
-      </w:pPr>
-    </w:p>
-    <w:p>
-      <w:pPr>
-        <w:jc w:val="both"/>
-        <w:rPr>
-          <w:rFonts w:ascii="Times New Roman" w:hAnsi="Times New Roman" w:cs="Times New Roman"/>
-          <w:b/>
-          <w:bCs/>
-          <w:sz w:val="36"/>
-          <w:szCs w:val="36"/>
-        </w:rPr>
-      </w:pPr>
-    </w:p>
-    <w:p>
-      <w:pPr>
-        <w:jc w:val="both"/>
-        <w:rPr>
-          <w:rFonts w:ascii="Times New Roman" w:hAnsi="Times New Roman" w:cs="Times New Roman"/>
-          <w:b/>
-          <w:bCs/>
-          <w:sz w:val="36"/>
-          <w:szCs w:val="36"/>
-        </w:rPr>
-      </w:pPr>
-    </w:p>
-    <w:p>
-      <w:pPr>
-        <w:jc w:val="both"/>
-        <w:rPr>
-          <w:rFonts w:ascii="Times New Roman" w:hAnsi="Times New Roman" w:cs="Times New Roman"/>
-          <w:b/>
-          <w:bCs/>
-          <w:sz w:val="36"/>
-          <w:szCs w:val="36"/>
-        </w:rPr>
-      </w:pPr>
-    </w:p>
-    <w:p>
-      <w:pPr>
-        <w:jc w:val="both"/>
-        <w:rPr>
-          <w:rFonts w:ascii="Times New Roman" w:hAnsi="Times New Roman" w:cs="Times New Roman"/>
-          <w:b/>
-          <w:bCs/>
-          <w:sz w:val="36"/>
-          <w:szCs w:val="36"/>
-        </w:rPr>
-      </w:pPr>
-    </w:p>
-    <w:p>
-      <w:pPr>
-        <w:jc w:val="both"/>
-        <w:rPr>
-          <w:rFonts w:ascii="Times New Roman" w:hAnsi="Times New Roman" w:cs="Times New Roman"/>
-          <w:b/>
-          <w:bCs/>
-          <w:sz w:val="36"/>
-          <w:szCs w:val="36"/>
-        </w:rPr>
-      </w:pPr>
-    </w:p>
-    <w:p>
-      <w:pPr>
-        <w:jc w:val="both"/>
-        <w:rPr>
-          <w:rFonts w:ascii="Times New Roman" w:hAnsi="Times New Roman" w:cs="Times New Roman"/>
-          <w:b/>
-          <w:bCs/>
-          <w:sz w:val="36"/>
-          <w:szCs w:val="36"/>
-        </w:rPr>
-      </w:pPr>
-    </w:p>
-    <w:p>
-      <w:pPr>
-        <w:jc w:val="both"/>
-        <w:rPr>
-          <w:rFonts w:ascii="Times New Roman" w:hAnsi="Times New Roman" w:cs="Times New Roman"/>
-          <w:b/>
-          <w:bCs/>
-          <w:sz w:val="36"/>
-          <w:szCs w:val="36"/>
-        </w:rPr>
-      </w:pPr>
-      <w:r>
-        <w:rPr>
-          <w:rFonts w:ascii="Times New Roman" w:hAnsi="Times New Roman" w:cs="Times New Roman"/>
-          <w:b/>
-          <w:bCs/>
+        <w:jc w:val="both"/>
+        <w:rPr>
+          <w:rFonts w:ascii="Times New Roman" w:hAnsi="Times New Roman" w:cs="Times New Roman"/>
+          <w:sz w:val="24"/>
+          <w:szCs w:val="24"/>
+        </w:rPr>
+      </w:pPr>
+    </w:p>
+    <w:p>
+      <w:pPr>
+        <w:jc w:val="both"/>
+        <w:rPr>
+          <w:rFonts w:ascii="Times New Roman" w:hAnsi="Times New Roman" w:cs="Times New Roman"/>
+          <w:b/>
+          <w:bCs/>
+          <w:sz w:val="36"/>
+          <w:szCs w:val="36"/>
+        </w:rPr>
+      </w:pPr>
+    </w:p>
+    <w:p>
+      <w:pPr>
+        <w:jc w:val="both"/>
+        <w:rPr>
+          <w:rFonts w:ascii="Times New Roman" w:hAnsi="Times New Roman" w:cs="Times New Roman"/>
+          <w:b/>
+          <w:bCs/>
+          <w:sz w:val="36"/>
+          <w:szCs w:val="36"/>
+        </w:rPr>
+      </w:pPr>
+    </w:p>
+    <w:p>
+      <w:pPr>
+        <w:jc w:val="both"/>
+        <w:rPr>
+          <w:rFonts w:ascii="Times New Roman" w:hAnsi="Times New Roman" w:cs="Times New Roman"/>
+          <w:b/>
+          <w:bCs/>
+          <w:sz w:val="36"/>
+          <w:szCs w:val="36"/>
+        </w:rPr>
+      </w:pPr>
+    </w:p>
+    <w:p>
+      <w:pPr>
+        <w:jc w:val="both"/>
+        <w:rPr>
+          <w:rFonts w:ascii="Times New Roman" w:hAnsi="Times New Roman" w:cs="Times New Roman"/>
+          <w:b/>
+          <w:bCs/>
+          <w:sz w:val="36"/>
+          <w:szCs w:val="36"/>
+        </w:rPr>
+      </w:pPr>
+    </w:p>
+    <w:p>
+      <w:pPr>
+        <w:jc w:val="both"/>
+        <w:rPr>
+          <w:rFonts w:ascii="Times New Roman" w:hAnsi="Times New Roman" w:cs="Times New Roman"/>
+          <w:b/>
+          <w:bCs/>
+          <w:sz w:val="36"/>
+          <w:szCs w:val="36"/>
+        </w:rPr>
+      </w:pPr>
+    </w:p>
+    <w:p>
+      <w:pPr>
+        <w:jc w:val="both"/>
+        <w:rPr>
+          <w:rFonts w:ascii="Times New Roman" w:hAnsi="Times New Roman" w:cs="Times New Roman"/>
+          <w:b/>
+          <w:bCs/>
+          <w:sz w:val="36"/>
+          <w:szCs w:val="36"/>
+        </w:rPr>
+      </w:pPr>
+    </w:p>
+    <w:p>
+      <w:pPr>
+        <w:jc w:val="both"/>
+        <w:rPr>
+          <w:rFonts w:ascii="Times New Roman" w:hAnsi="Times New Roman" w:cs="Times New Roman"/>
+          <w:b/>
+          <w:bCs/>
+          <w:sz w:val="36"/>
+          <w:szCs w:val="36"/>
+        </w:rPr>
+      </w:pPr>
+    </w:p>
+    <w:p>
+      <w:pPr>
+        <w:jc w:val="both"/>
+        <w:rPr>
+          <w:rFonts w:ascii="Times New Roman" w:hAnsi="Times New Roman" w:cs="Times New Roman"/>
+          <w:b/>
+          <w:bCs/>
+          <w:sz w:val="36"/>
+          <w:szCs w:val="36"/>
+        </w:rPr>
+      </w:pPr>
+    </w:p>
+    <w:p>
+      <w:pPr>
+        <w:jc w:val="both"/>
+        <w:rPr>
+          <w:rFonts w:ascii="Times New Roman" w:hAnsi="Times New Roman" w:cs="Times New Roman"/>
+          <w:b/>
+          <w:bCs/>
+          <w:sz w:val="36"/>
+          <w:szCs w:val="36"/>
+        </w:rPr>
+      </w:pPr>
+    </w:p>
+    <w:p>
+      <w:pPr>
+        <w:jc w:val="both"/>
+        <w:rPr>
+          <w:rFonts w:ascii="Times New Roman" w:hAnsi="Times New Roman" w:cs="Times New Roman"/>
+          <w:b/>
+          <w:bCs/>
+          <w:sz w:val="36"/>
+          <w:szCs w:val="36"/>
+        </w:rPr>
+      </w:pPr>
+      <w:r>
+        <w:rPr>
+          <w:rFonts w:ascii="Times New Roman" w:hAnsi="Times New Roman" w:cs="Times New Roman"/>
+          <w:b/>
+          <w:bCs/>
+          <w:sz w:val="36"/>
+          <w:szCs w:val="36"/>
+        </w:rPr>
+        <w:t xml:space="preserve">15. </w:t>
+      </w:r>
+      <w:r>
+        <w:rPr>
+          <w:rFonts w:ascii="Times New Roman" w:hAnsi="Times New Roman" w:cs="Times New Roman"/>
+          <w:b/>
+          <w:bCs/>
+          <w:sz w:val="36"/>
+          <w:szCs w:val="36"/>
+        </w:rPr>
+        <w:t>Lista giocatori da tenere d’occhio.</w:t>
+      </w:r>
+    </w:p>
+    <w:p>
+      <w:pPr>
+        <w:jc w:val="both"/>
+        <w:rPr>
+          <w:rFonts w:ascii="Times New Roman" w:hAnsi="Times New Roman" w:cs="Times New Roman"/>
+          <w:b/>
+          <w:bCs/>
+          <w:sz w:val="36"/>
+          <w:szCs w:val="36"/>
+        </w:rPr>
+      </w:pPr>
+    </w:p>
+    <w:p>
+      <w:pPr>
+        <w:jc w:val="both"/>
+        <w:rPr>
+          <w:rFonts w:ascii="Times New Roman" w:hAnsi="Times New Roman" w:cs="Times New Roman"/>
+          <w:b/>
+          <w:bCs/>
+          <w:sz w:val="36"/>
+          <w:szCs w:val="36"/>
+        </w:rPr>
+      </w:pPr>
+      <w:r>
+        <w:rPr>
+          <w:rFonts w:ascii="Times New Roman" w:hAnsi="Times New Roman" w:cs="Times New Roman"/>
+          <w:b/>
+          <w:bCs/>
+          <w:noProof/>
           <w:sz w:val="36"/>
           <w:szCs w:val="36"/>
         </w:rPr>
         <w:lastRenderedPageBreak/>
-        <w:t xml:space="preserve">15. </w:t>
-      </w:r>
-      <w:r>
-        <w:rPr>
-          <w:rFonts w:ascii="Times New Roman" w:hAnsi="Times New Roman" w:cs="Times New Roman"/>
-          <w:b/>
-          <w:bCs/>
-          <w:sz w:val="36"/>
-          <w:szCs w:val="36"/>
-        </w:rPr>
-        <w:t>Lista giocatori da tenere d’occhio.</w:t>
-      </w:r>
-    </w:p>
-    <w:p>
-      <w:pPr>
-        <w:jc w:val="both"/>
-        <w:rPr>
-          <w:rFonts w:ascii="Times New Roman" w:hAnsi="Times New Roman" w:cs="Times New Roman"/>
-          <w:b/>
-          <w:bCs/>
-          <w:sz w:val="36"/>
-          <w:szCs w:val="36"/>
-        </w:rPr>
-      </w:pPr>
-    </w:p>
-    <w:p>
-      <w:pPr>
-        <w:jc w:val="both"/>
-        <w:rPr>
-          <w:rFonts w:ascii="Times New Roman" w:hAnsi="Times New Roman" w:cs="Times New Roman"/>
-          <w:b/>
-          <w:bCs/>
-          <w:sz w:val="36"/>
-          <w:szCs w:val="36"/>
-        </w:rPr>
-      </w:pPr>
-      <w:r>
-        <w:rPr>
-          <w:rFonts w:ascii="Times New Roman" w:hAnsi="Times New Roman" w:cs="Times New Roman"/>
-          <w:b/>
-          <w:bCs/>
-          <w:noProof/>
-          <w:sz w:val="36"/>
-          <w:szCs w:val="36"/>
-        </w:rPr>
         <w:drawing>
-          <wp:inline distT="0" distB="0" distL="0" distR="0">
+          <wp:inline distT="0" distB="0" distL="0" distR="0" wp14:anchorId="63B93594" wp14:editId="53495BEF">
             <wp:extent cx="6120130" cy="3998595"/>
             <wp:effectExtent l="0" t="0" r="0" b="1905"/>
             <wp:docPr id="12" name="Immagine 12"/>
@@ -12955,7 +12992,7 @@
           <w:szCs w:val="36"/>
         </w:rPr>
         <w:drawing>
-          <wp:inline distT="0" distB="0" distL="0" distR="0">
+          <wp:inline distT="0" distB="0" distL="0" distR="0" wp14:anchorId="4058D29D" wp14:editId="2A94B55E">
             <wp:extent cx="6120130" cy="6196536"/>
             <wp:effectExtent l="19050" t="19050" r="13970" b="13970"/>
             <wp:docPr id="16" name="Immagine 16"/>
@@ -13037,7 +13074,7 @@
         </w:rPr>
         <w:lastRenderedPageBreak/>
         <w:drawing>
-          <wp:inline distT="0" distB="0" distL="0" distR="0">
+          <wp:inline distT="0" distB="0" distL="0" distR="0" wp14:anchorId="25FE92F1" wp14:editId="3257FF71">
             <wp:extent cx="6120130" cy="5205095"/>
             <wp:effectExtent l="19050" t="19050" r="13970" b="14605"/>
             <wp:docPr id="19" name="Immagine 19"/>
@@ -13101,7 +13138,7 @@
         </w:rPr>
         <w:lastRenderedPageBreak/>
         <w:drawing>
-          <wp:inline distT="0" distB="0" distL="0" distR="0">
+          <wp:inline distT="0" distB="0" distL="0" distR="0" wp14:anchorId="74EF6E5C" wp14:editId="2069B73C">
             <wp:extent cx="6120130" cy="4944745"/>
             <wp:effectExtent l="19050" t="19050" r="13970" b="27305"/>
             <wp:docPr id="20" name="Immagine 20"/>
@@ -13174,7 +13211,7 @@
         </w:rPr>
         <w:lastRenderedPageBreak/>
         <w:drawing>
-          <wp:inline distT="0" distB="0" distL="0" distR="0">
+          <wp:inline distT="0" distB="0" distL="0" distR="0" wp14:anchorId="12A73D5C" wp14:editId="34E9AD9E">
             <wp:extent cx="6120130" cy="8286750"/>
             <wp:effectExtent l="19050" t="19050" r="13970" b="19050"/>
             <wp:docPr id="21" name="Immagine 21"/>
@@ -13247,7 +13284,7 @@
         </w:rPr>
         <w:lastRenderedPageBreak/>
         <w:drawing>
-          <wp:inline distT="0" distB="0" distL="0" distR="0">
+          <wp:inline distT="0" distB="0" distL="0" distR="0" wp14:anchorId="03B64CE9" wp14:editId="03B13734">
             <wp:extent cx="6120130" cy="5258435"/>
             <wp:effectExtent l="19050" t="19050" r="13970" b="18415"/>
             <wp:docPr id="22" name="Immagine 22"/>
@@ -13311,7 +13348,7 @@
         </w:rPr>
         <w:lastRenderedPageBreak/>
         <w:drawing>
-          <wp:inline distT="0" distB="0" distL="0" distR="0">
+          <wp:inline distT="0" distB="0" distL="0" distR="0" wp14:anchorId="409F6DFA" wp14:editId="3F4AF07A">
             <wp:extent cx="6120130" cy="8286750"/>
             <wp:effectExtent l="19050" t="19050" r="13970" b="19050"/>
             <wp:docPr id="23" name="Immagine 23"/>
@@ -13869,7 +13906,7 @@
           <w:szCs w:val="36"/>
         </w:rPr>
         <w:drawing>
-          <wp:inline distT="0" distB="0" distL="0" distR="0">
+          <wp:inline distT="0" distB="0" distL="0" distR="0" wp14:anchorId="38F85E4C" wp14:editId="2B466B9E">
             <wp:extent cx="6120130" cy="7266305"/>
             <wp:effectExtent l="19050" t="19050" r="13970" b="10795"/>
             <wp:docPr id="24" name="Immagine 24"/>
@@ -13970,7 +14007,7 @@
         </w:rPr>
         <w:lastRenderedPageBreak/>
         <w:drawing>
-          <wp:inline distT="0" distB="0" distL="0" distR="0">
+          <wp:inline distT="0" distB="0" distL="0" distR="0" wp14:anchorId="479B565A" wp14:editId="2D4C9F40">
             <wp:extent cx="6120130" cy="6349365"/>
             <wp:effectExtent l="19050" t="19050" r="13970" b="13335"/>
             <wp:docPr id="25" name="Immagine 25"/>
@@ -14049,7 +14086,7 @@
         </w:rPr>
         <w:lastRenderedPageBreak/>
         <w:drawing>
-          <wp:inline distT="0" distB="0" distL="0" distR="0">
+          <wp:inline distT="0" distB="0" distL="0" distR="0" wp14:anchorId="6F862AF2" wp14:editId="092A77CF">
             <wp:extent cx="6120130" cy="5493385"/>
             <wp:effectExtent l="19050" t="19050" r="13970" b="12065"/>
             <wp:docPr id="26" name="Immagine 26"/>
@@ -14128,7 +14165,7 @@
         </w:rPr>
         <w:lastRenderedPageBreak/>
         <w:drawing>
-          <wp:inline distT="0" distB="0" distL="0" distR="0">
+          <wp:inline distT="0" distB="0" distL="0" distR="0" wp14:anchorId="3D42F746" wp14:editId="4D14FF50">
             <wp:extent cx="6120130" cy="8286750"/>
             <wp:effectExtent l="19050" t="19050" r="13970" b="19050"/>
             <wp:docPr id="27" name="Immagine 27"/>
@@ -14196,7 +14233,7 @@
         </w:rPr>
         <w:lastRenderedPageBreak/>
         <w:drawing>
-          <wp:inline distT="0" distB="0" distL="0" distR="0">
+          <wp:inline distT="0" distB="0" distL="0" distR="0" wp14:anchorId="39937375" wp14:editId="68C12FB6">
             <wp:extent cx="6120130" cy="6511925"/>
             <wp:effectExtent l="19050" t="19050" r="13970" b="22225"/>
             <wp:docPr id="28" name="Immagine 28"/>
@@ -14264,7 +14301,7 @@
         </w:rPr>
         <w:lastRenderedPageBreak/>
         <w:drawing>
-          <wp:inline distT="0" distB="0" distL="0" distR="0">
+          <wp:inline distT="0" distB="0" distL="0" distR="0" wp14:anchorId="56503BA6" wp14:editId="5F0D23AC">
             <wp:extent cx="6120130" cy="7877175"/>
             <wp:effectExtent l="19050" t="19050" r="13970" b="28575"/>
             <wp:docPr id="29" name="Immagine 29"/>
@@ -14751,7 +14788,6 @@
     <w:lsdException w:name="HTML Sample" w:semiHidden="1" w:unhideWhenUsed="1"/>
     <w:lsdException w:name="HTML Typewriter" w:semiHidden="1" w:unhideWhenUsed="1"/>
     <w:lsdException w:name="HTML Variable" w:semiHidden="1" w:unhideWhenUsed="1"/>
-    <w:lsdException w:name="Normal Table" w:semiHidden="1" w:unhideWhenUsed="1"/>
     <w:lsdException w:name="annotation subject" w:semiHidden="1" w:unhideWhenUsed="1"/>
     <w:lsdException w:name="No List" w:semiHidden="1" w:unhideWhenUsed="1"/>
     <w:lsdException w:name="Outline List 1" w:semiHidden="1" w:unhideWhenUsed="1"/>
@@ -14798,10 +14834,8 @@
     <w:lsdException w:name="Table Subtle 2" w:semiHidden="1" w:unhideWhenUsed="1"/>
     <w:lsdException w:name="Table Web 1" w:semiHidden="1" w:unhideWhenUsed="1"/>
     <w:lsdException w:name="Table Web 2" w:semiHidden="1" w:unhideWhenUsed="1"/>
-    <w:lsdException w:name="Table Web 3" w:semiHidden="1" w:unhideWhenUsed="1"/>
     <w:lsdException w:name="Balloon Text" w:semiHidden="1" w:unhideWhenUsed="1"/>
     <w:lsdException w:name="Table Grid" w:uiPriority="39"/>
-    <w:lsdException w:name="Table Theme" w:semiHidden="1" w:unhideWhenUsed="1"/>
     <w:lsdException w:name="Placeholder Text" w:semiHidden="1"/>
     <w:lsdException w:name="No Spacing" w:uiPriority="1" w:qFormat="1"/>
     <w:lsdException w:name="Light Shading" w:uiPriority="60"/>
@@ -15403,7 +15437,7 @@
 </file>
 
 <file path=customXml/itemProps1.xml><?xml version="1.0" encoding="utf-8"?>
-<ds:datastoreItem xmlns:ds="http://schemas.openxmlformats.org/officeDocument/2006/customXml" ds:itemID="{CEAAC3A8-413B-4BF5-A0D7-DB93B6B26349}">
+<ds:datastoreItem xmlns:ds="http://schemas.openxmlformats.org/officeDocument/2006/customXml" ds:itemID="{DC743589-E732-4401-AC6E-4857B856A267}">
   <ds:schemaRefs>
     <ds:schemaRef ds:uri="http://schemas.openxmlformats.org/officeDocument/2006/bibliography"/>
   </ds:schemaRefs>

</xml_diff>